<commit_message>
Card #157. Started controller code and view code.
</commit_message>
<xml_diff>
--- a/Documents/Deliverable 1-FSPP-Virtual Job FairV5.docx
+++ b/Documents/Deliverable 1-FSPP-Virtual Job FairV5.docx
@@ -10,6 +10,7 @@
           <w:docPartUnique/>
         </w:docPartObj>
       </w:sdtPr>
+      <w:sdtEndPr/>
       <w:sdtContent>
         <w:p>
           <w:pPr>
@@ -213,6 +214,7 @@
                       <w:dataBinding w:prefixMappings="xmlns:ns0='http://purl.org/dc/elements/1.1/' xmlns:ns1='http://schemas.openxmlformats.org/package/2006/metadata/core-properties' " w:xpath="/ns1:coreProperties[1]/ns0:title[1]" w:storeItemID="{6C3C8BC8-F283-45AE-878A-BAB7291924A1}"/>
                       <w:text/>
                     </w:sdtPr>
+                    <w:sdtEndPr/>
                     <w:sdtContent>
                       <w:r>
                         <w:rPr>
@@ -251,6 +253,7 @@
                       <w:dataBinding w:prefixMappings="xmlns:ns0='http://purl.org/dc/elements/1.1/' xmlns:ns1='http://schemas.openxmlformats.org/package/2006/metadata/core-properties' " w:xpath="/ns1:coreProperties[1]/ns0:subject[1]" w:storeItemID="{6C3C8BC8-F283-45AE-878A-BAB7291924A1}"/>
                       <w:text/>
                     </w:sdtPr>
+                    <w:sdtEndPr/>
                     <w:sdtContent>
                       <w:r>
                         <w:rPr>
@@ -539,7 +542,6 @@
       <w:r>
         <w:tab/>
       </w:r>
-      <w:proofErr w:type="spellStart"/>
       <w:r>
         <w:rPr>
           <w:rFonts w:ascii="Times New Roman" w:eastAsia="Times New Roman" w:hAnsi="Times New Roman" w:cs="Times New Roman"/>
@@ -548,31 +550,8 @@
           <w:sz w:val="28"/>
           <w:szCs w:val="28"/>
         </w:rPr>
-        <w:t>Masoud</w:t>
-      </w:r>
-      <w:proofErr w:type="spellEnd"/>
-      <w:r>
-        <w:rPr>
-          <w:rFonts w:ascii="Times New Roman" w:eastAsia="Times New Roman" w:hAnsi="Times New Roman" w:cs="Times New Roman"/>
-          <w:b/>
-          <w:color w:val="000000"/>
-          <w:sz w:val="28"/>
-          <w:szCs w:val="28"/>
-        </w:rPr>
-        <w:t xml:space="preserve"> </w:t>
-      </w:r>
-      <w:proofErr w:type="spellStart"/>
-      <w:r>
-        <w:rPr>
-          <w:rFonts w:ascii="Times New Roman" w:eastAsia="Times New Roman" w:hAnsi="Times New Roman" w:cs="Times New Roman"/>
-          <w:b/>
-          <w:color w:val="000000"/>
-          <w:sz w:val="28"/>
-          <w:szCs w:val="28"/>
-        </w:rPr>
-        <w:t>Sadjadi</w:t>
-      </w:r>
-      <w:proofErr w:type="spellEnd"/>
+        <w:t>Masoud Sadjadi</w:t>
+      </w:r>
     </w:p>
     <w:p>
       <w:pPr>
@@ -762,6 +741,7 @@
                       <w:dataBinding w:prefixMappings="xmlns:ns0='http://schemas.openxmlformats.org/officeDocument/2006/extended-properties' " w:xpath="/ns0:Properties[1]/ns0:Company[1]" w:storeItemID="{6668398D-A668-4E3E-A5EB-62B293D839F1}"/>
                       <w:text/>
                     </w:sdtPr>
+                    <w:sdtEndPr/>
                     <w:sdtContent>
                       <w:r>
                         <w:rPr>
@@ -890,33 +870,15 @@
           <w:sz w:val="24"/>
           <w:szCs w:val="24"/>
         </w:rPr>
-        <w:t xml:space="preserve">rts and information, such as a </w:t>
-      </w:r>
-      <w:proofErr w:type="spellStart"/>
+        <w:t>rts and information, such as a T</w:t>
+      </w:r>
       <w:r>
         <w:rPr>
           <w:rFonts w:ascii="Times New Roman" w:eastAsia="Times New Roman" w:hAnsi="Times New Roman" w:cs="Times New Roman"/>
           <w:sz w:val="24"/>
           <w:szCs w:val="24"/>
         </w:rPr>
-        <w:t>T</w:t>
-      </w:r>
-      <w:r>
-        <w:rPr>
-          <w:rFonts w:ascii="Times New Roman" w:eastAsia="Times New Roman" w:hAnsi="Times New Roman" w:cs="Times New Roman"/>
-          <w:sz w:val="24"/>
-          <w:szCs w:val="24"/>
-        </w:rPr>
-        <w:t>rello</w:t>
-      </w:r>
-      <w:proofErr w:type="spellEnd"/>
-      <w:r>
-        <w:rPr>
-          <w:rFonts w:ascii="Times New Roman" w:eastAsia="Times New Roman" w:hAnsi="Times New Roman" w:cs="Times New Roman"/>
-          <w:sz w:val="24"/>
-          <w:szCs w:val="24"/>
-        </w:rPr>
-        <w:t xml:space="preserve"> board with the project schedule, a feasibility matrix, a cost matrix, and a diary of meetings. Finally, Chapter 5 contains references to external documents that have been used for reference.</w:t>
+        <w:t>rello board with the project schedule, a feasibility matrix, a cost matrix, and a diary of meetings. Finally, Chapter 5 contains references to external documents that have been used for reference.</w:t>
       </w:r>
     </w:p>
     <w:p>
@@ -1030,6 +992,7 @@
           <w:docPartUnique/>
         </w:docPartObj>
       </w:sdtPr>
+      <w:sdtEndPr/>
       <w:sdtContent>
         <w:p>
           <w:pPr>
@@ -2857,7 +2820,6 @@
         <w:pStyle w:val="Heading1"/>
       </w:pPr>
       <w:bookmarkStart w:id="0" w:name="_Toc274052932"/>
-      <w:proofErr w:type="gramStart"/>
       <w:r>
         <w:lastRenderedPageBreak/>
         <w:t>1.</w:t>
@@ -2866,7 +2828,6 @@
         <w:t>Introduction</w:t>
       </w:r>
       <w:bookmarkEnd w:id="0"/>
-      <w:proofErr w:type="gramEnd"/>
     </w:p>
     <w:p>
       <w:pPr>
@@ -3022,55 +2983,7 @@
           <w:rFonts w:ascii="Times New Roman" w:hAnsi="Times New Roman"/>
           <w:sz w:val="24"/>
         </w:rPr>
-        <w:t xml:space="preserve">The Virtual Job Fair project was introduced by Dr. </w:t>
-      </w:r>
-      <w:proofErr w:type="spellStart"/>
-      <w:r>
-        <w:rPr>
-          <w:rFonts w:ascii="Times New Roman" w:hAnsi="Times New Roman"/>
-          <w:sz w:val="24"/>
-        </w:rPr>
-        <w:t>Masoud</w:t>
-      </w:r>
-      <w:proofErr w:type="spellEnd"/>
-      <w:r>
-        <w:rPr>
-          <w:rFonts w:ascii="Times New Roman" w:hAnsi="Times New Roman"/>
-          <w:sz w:val="24"/>
-        </w:rPr>
-        <w:t xml:space="preserve"> </w:t>
-      </w:r>
-      <w:proofErr w:type="spellStart"/>
-      <w:r>
-        <w:rPr>
-          <w:rFonts w:ascii="Times New Roman" w:hAnsi="Times New Roman"/>
-          <w:sz w:val="24"/>
-        </w:rPr>
-        <w:t>Sadjadi</w:t>
-      </w:r>
-      <w:proofErr w:type="spellEnd"/>
-      <w:r>
-        <w:rPr>
-          <w:rFonts w:ascii="Times New Roman" w:hAnsi="Times New Roman"/>
-          <w:sz w:val="24"/>
-        </w:rPr>
-        <w:t xml:space="preserve"> as one of the assigned projects for the Senior Project class in the spring of 2013. It was initially developed by a team of five students, along with the overview and guidance of Dr. </w:t>
-      </w:r>
-      <w:proofErr w:type="spellStart"/>
-      <w:r>
-        <w:rPr>
-          <w:rFonts w:ascii="Times New Roman" w:hAnsi="Times New Roman"/>
-          <w:sz w:val="24"/>
-        </w:rPr>
-        <w:t>Sadjadi</w:t>
-      </w:r>
-      <w:proofErr w:type="spellEnd"/>
-      <w:r>
-        <w:rPr>
-          <w:rFonts w:ascii="Times New Roman" w:hAnsi="Times New Roman"/>
-          <w:sz w:val="24"/>
-        </w:rPr>
-        <w:t xml:space="preserve"> and Juan Caraballo. Then the project was continue in the fall of 2013 by another group that were assigned with the task of improving on the existing application and of developing additional functionality that will aid in the process of interviewing prospective employees.</w:t>
+        <w:t>The Virtual Job Fair project was introduced by Dr. Masoud Sadjadi as one of the assigned projects for the Senior Project class in the spring of 2013. It was initially developed by a team of five students, along with the overview and guidance of Dr. Sadjadi and Juan Caraballo. Then the project was continue in the fall of 2013 by another group that were assigned with the task of improving on the existing application and of developing additional functionality that will aid in the process of interviewing prospective employees.</w:t>
       </w:r>
     </w:p>
     <w:p>
@@ -3735,17 +3648,12 @@
         <w:pStyle w:val="Heading1"/>
       </w:pPr>
       <w:bookmarkStart w:id="5" w:name="_Toc274052937"/>
-      <w:proofErr w:type="gramStart"/>
       <w:r>
         <w:lastRenderedPageBreak/>
         <w:t>2.</w:t>
       </w:r>
       <w:r>
-        <w:t>Feasibility</w:t>
-      </w:r>
-      <w:proofErr w:type="gramEnd"/>
-      <w:r>
-        <w:t xml:space="preserve"> Study</w:t>
+        <w:t>Feasibility Study</w:t>
       </w:r>
       <w:bookmarkEnd w:id="5"/>
     </w:p>
@@ -4413,43 +4321,7 @@
           <w:color w:val="000000"/>
           <w:sz w:val="24"/>
         </w:rPr>
-        <w:t xml:space="preserve"> the current system lacks an administrative interface to bulk import jobs from the FIU SCIS </w:t>
-      </w:r>
-      <w:proofErr w:type="spellStart"/>
-      <w:r>
-        <w:rPr>
-          <w:rFonts w:ascii="Times New Roman" w:eastAsia="Times New Roman" w:hAnsi="Times New Roman" w:cs="Times New Roman"/>
-          <w:color w:val="000000"/>
-          <w:sz w:val="24"/>
-        </w:rPr>
-        <w:t>CareerPath</w:t>
-      </w:r>
-      <w:proofErr w:type="spellEnd"/>
-      <w:r>
-        <w:rPr>
-          <w:rFonts w:ascii="Times New Roman" w:eastAsia="Times New Roman" w:hAnsi="Times New Roman" w:cs="Times New Roman"/>
-          <w:color w:val="000000"/>
-          <w:sz w:val="24"/>
-        </w:rPr>
-        <w:t xml:space="preserve"> system, using a provided </w:t>
-      </w:r>
-      <w:proofErr w:type="spellStart"/>
-      <w:r>
-        <w:rPr>
-          <w:rFonts w:ascii="Times New Roman" w:eastAsia="Times New Roman" w:hAnsi="Times New Roman" w:cs="Times New Roman"/>
-          <w:color w:val="000000"/>
-          <w:sz w:val="24"/>
-        </w:rPr>
-        <w:t>CareerPath</w:t>
-      </w:r>
-      <w:proofErr w:type="spellEnd"/>
-      <w:r>
-        <w:rPr>
-          <w:rFonts w:ascii="Times New Roman" w:eastAsia="Times New Roman" w:hAnsi="Times New Roman" w:cs="Times New Roman"/>
-          <w:color w:val="000000"/>
-          <w:sz w:val="24"/>
-        </w:rPr>
-        <w:t xml:space="preserve"> API endpoint.</w:t>
+        <w:t xml:space="preserve"> the current system lacks an administrative interface to bulk import jobs from the FIU SCIS CareerPath system, using a provided CareerPath API endpoint.</w:t>
       </w:r>
     </w:p>
     <w:p>
@@ -6320,25 +6192,27 @@
           <w:color w:val="auto"/>
           <w:sz w:val="24"/>
         </w:rPr>
-        <w:t xml:space="preserve">Allows external sources (SCIS </w:t>
-      </w:r>
-      <w:proofErr w:type="spellStart"/>
-      <w:r>
+        <w:t>Allows external sources (SCIS CareerPath) to push job postings into the VJF system.</w:t>
+      </w:r>
+    </w:p>
+    <w:p>
+      <w:pPr>
+        <w:pStyle w:val="Standard"/>
+        <w:spacing w:after="240" w:line="360" w:lineRule="auto"/>
         <w:rPr>
           <w:rFonts w:ascii="Times New Roman" w:hAnsi="Times New Roman" w:cs="Times New Roman"/>
           <w:color w:val="auto"/>
           <w:sz w:val="24"/>
         </w:rPr>
-        <w:t>CareerPath</w:t>
-      </w:r>
-      <w:proofErr w:type="spellEnd"/>
+      </w:pPr>
       <w:r>
         <w:rPr>
           <w:rFonts w:ascii="Times New Roman" w:hAnsi="Times New Roman" w:cs="Times New Roman"/>
           <w:color w:val="auto"/>
           <w:sz w:val="24"/>
         </w:rPr>
-        <w:t>) to push job postings into the VJF system.</w:t>
+        <w:lastRenderedPageBreak/>
+        <w:t>Allow administrators to control all aspects of the implemented VJF API through an intuitive interface.</w:t>
       </w:r>
     </w:p>
     <w:p>
@@ -6357,63 +6231,7 @@
           <w:color w:val="auto"/>
           <w:sz w:val="24"/>
         </w:rPr>
-        <w:lastRenderedPageBreak/>
-        <w:t>Allow administrators to control all aspects of the implemented VJF API through an intuitive interface.</w:t>
-      </w:r>
-    </w:p>
-    <w:p>
-      <w:pPr>
-        <w:pStyle w:val="Standard"/>
-        <w:spacing w:after="240" w:line="360" w:lineRule="auto"/>
-        <w:rPr>
-          <w:rFonts w:ascii="Times New Roman" w:hAnsi="Times New Roman" w:cs="Times New Roman"/>
-          <w:color w:val="auto"/>
-          <w:sz w:val="24"/>
-        </w:rPr>
-      </w:pPr>
-      <w:r>
-        <w:rPr>
-          <w:rFonts w:ascii="Times New Roman" w:hAnsi="Times New Roman" w:cs="Times New Roman"/>
-          <w:color w:val="auto"/>
-          <w:sz w:val="24"/>
-        </w:rPr>
-        <w:t xml:space="preserve">Provide an administrative interface to bulk import jobs from the FIU SCIS </w:t>
-      </w:r>
-      <w:proofErr w:type="spellStart"/>
-      <w:r>
-        <w:rPr>
-          <w:rFonts w:ascii="Times New Roman" w:hAnsi="Times New Roman" w:cs="Times New Roman"/>
-          <w:color w:val="auto"/>
-          <w:sz w:val="24"/>
-        </w:rPr>
-        <w:t>CareerPath</w:t>
-      </w:r>
-      <w:proofErr w:type="spellEnd"/>
-      <w:r>
-        <w:rPr>
-          <w:rFonts w:ascii="Times New Roman" w:hAnsi="Times New Roman" w:cs="Times New Roman"/>
-          <w:color w:val="auto"/>
-          <w:sz w:val="24"/>
-        </w:rPr>
-        <w:t xml:space="preserve"> system, using a provided </w:t>
-      </w:r>
-      <w:proofErr w:type="spellStart"/>
-      <w:r>
-        <w:rPr>
-          <w:rFonts w:ascii="Times New Roman" w:hAnsi="Times New Roman" w:cs="Times New Roman"/>
-          <w:color w:val="auto"/>
-          <w:sz w:val="24"/>
-        </w:rPr>
-        <w:t>CareerPath</w:t>
-      </w:r>
-      <w:proofErr w:type="spellEnd"/>
-      <w:r>
-        <w:rPr>
-          <w:rFonts w:ascii="Times New Roman" w:hAnsi="Times New Roman" w:cs="Times New Roman"/>
-          <w:color w:val="auto"/>
-          <w:sz w:val="24"/>
-        </w:rPr>
-        <w:t xml:space="preserve"> API end-point.</w:t>
+        <w:t>Provide an administrative interface to bulk import jobs from the FIU SCIS CareerPath system, using a provided CareerPath API end-point.</w:t>
       </w:r>
     </w:p>
     <w:p>
@@ -8083,23 +7901,7 @@
           <w:rFonts w:ascii="Times New Roman" w:eastAsia="Times New Roman" w:hAnsi="Times New Roman" w:cs="Times New Roman"/>
           <w:sz w:val="24"/>
         </w:rPr>
-        <w:t xml:space="preserve">ernatives that were proposed during </w:t>
-      </w:r>
-      <w:proofErr w:type="gramStart"/>
-      <w:r>
-        <w:rPr>
-          <w:rFonts w:ascii="Times New Roman" w:eastAsia="Times New Roman" w:hAnsi="Times New Roman" w:cs="Times New Roman"/>
-          <w:sz w:val="24"/>
-        </w:rPr>
-        <w:t>Summer</w:t>
-      </w:r>
-      <w:proofErr w:type="gramEnd"/>
-      <w:r>
-        <w:rPr>
-          <w:rFonts w:ascii="Times New Roman" w:eastAsia="Times New Roman" w:hAnsi="Times New Roman" w:cs="Times New Roman"/>
-          <w:sz w:val="24"/>
-        </w:rPr>
-        <w:t xml:space="preserve"> </w:t>
+        <w:t xml:space="preserve">ernatives that were proposed during Summer </w:t>
       </w:r>
       <w:r>
         <w:rPr>
@@ -8187,23 +7989,7 @@
           <w:rFonts w:ascii="Times New Roman" w:eastAsia="Times New Roman" w:hAnsi="Times New Roman" w:cs="Times New Roman"/>
           <w:sz w:val="24"/>
         </w:rPr>
-        <w:t xml:space="preserve">, Monster.com, GithubJobs.com. Alternative 3 is </w:t>
-      </w:r>
-      <w:proofErr w:type="spellStart"/>
-      <w:r>
-        <w:rPr>
-          <w:rFonts w:ascii="Times New Roman" w:eastAsia="Times New Roman" w:hAnsi="Times New Roman" w:cs="Times New Roman"/>
-          <w:sz w:val="24"/>
-        </w:rPr>
-        <w:t>selcted</w:t>
-      </w:r>
-      <w:proofErr w:type="spellEnd"/>
-      <w:r>
-        <w:rPr>
-          <w:rFonts w:ascii="Times New Roman" w:eastAsia="Times New Roman" w:hAnsi="Times New Roman" w:cs="Times New Roman"/>
-          <w:sz w:val="24"/>
-        </w:rPr>
-        <w:t xml:space="preserve"> to make API calls concurrent and not sequential. Thus, it’ll speed up the page load and make system overall more efficient.</w:t>
+        <w:t>, Monster.com, GithubJobs.com. Alternative 3 is selcted to make API calls concurrent and not sequential. Thus, it’ll speed up the page load and make system overall more efficient.</w:t>
       </w:r>
     </w:p>
     <w:p>
@@ -8607,7 +8393,6 @@
         </w:rPr>
         <w:t xml:space="preserve">Why </w:t>
       </w:r>
-      <w:proofErr w:type="gramStart"/>
       <w:r>
         <w:rPr>
           <w:rFonts w:ascii="Times New Roman" w:eastAsiaTheme="minorHAnsi" w:hAnsi="Times New Roman" w:cs="Helvetica Neue"/>
@@ -8617,7 +8402,6 @@
         </w:rPr>
         <w:t>do it</w:t>
       </w:r>
-      <w:proofErr w:type="gramEnd"/>
       <w:r>
         <w:rPr>
           <w:rFonts w:ascii="Times New Roman" w:eastAsiaTheme="minorHAnsi" w:hAnsi="Times New Roman" w:cs="Helvetica Neue"/>
@@ -8848,7 +8632,6 @@
           <w:szCs w:val="36"/>
         </w:rPr>
       </w:pPr>
-      <w:proofErr w:type="spellStart"/>
       <w:r>
         <w:rPr>
           <w:rFonts w:ascii="Times New Roman" w:eastAsiaTheme="minorHAnsi" w:hAnsi="Times New Roman" w:cs="Helvetica Neue"/>
@@ -8857,84 +8640,7 @@
           <w:sz w:val="24"/>
           <w:szCs w:val="36"/>
         </w:rPr>
-        <w:t>Artiom</w:t>
-      </w:r>
-      <w:proofErr w:type="spellEnd"/>
-      <w:r>
-        <w:rPr>
-          <w:rFonts w:ascii="Times New Roman" w:eastAsiaTheme="minorHAnsi" w:hAnsi="Times New Roman" w:cs="Helvetica Neue"/>
-          <w:bCs/>
-          <w:color w:val="2B2B2B"/>
-          <w:sz w:val="24"/>
-          <w:szCs w:val="36"/>
-        </w:rPr>
-        <w:t xml:space="preserve"> </w:t>
-      </w:r>
-      <w:proofErr w:type="spellStart"/>
-      <w:r>
-        <w:rPr>
-          <w:rFonts w:ascii="Times New Roman" w:eastAsiaTheme="minorHAnsi" w:hAnsi="Times New Roman" w:cs="Helvetica Neue"/>
-          <w:bCs/>
-          <w:color w:val="2B2B2B"/>
-          <w:sz w:val="24"/>
-          <w:szCs w:val="36"/>
-        </w:rPr>
-        <w:t>Tiurin</w:t>
-      </w:r>
-      <w:proofErr w:type="spellEnd"/>
-      <w:r>
-        <w:rPr>
-          <w:rFonts w:ascii="Times New Roman" w:eastAsiaTheme="minorHAnsi" w:hAnsi="Times New Roman" w:cs="Helvetica Neue"/>
-          <w:bCs/>
-          <w:color w:val="2B2B2B"/>
-          <w:sz w:val="24"/>
-          <w:szCs w:val="36"/>
-        </w:rPr>
-        <w:t xml:space="preserve"> will be responsible for developing a new search algorithm of Navigation Search Bar on the employer side. It should refine search to make it more intuitive to search of the students with related skills. Also </w:t>
-      </w:r>
-      <w:proofErr w:type="spellStart"/>
-      <w:r>
-        <w:rPr>
-          <w:rFonts w:ascii="Times New Roman" w:eastAsiaTheme="minorHAnsi" w:hAnsi="Times New Roman" w:cs="Helvetica Neue"/>
-          <w:bCs/>
-          <w:color w:val="2B2B2B"/>
-          <w:sz w:val="24"/>
-          <w:szCs w:val="36"/>
-        </w:rPr>
-        <w:t>Artiom</w:t>
-      </w:r>
-      <w:proofErr w:type="spellEnd"/>
-      <w:r>
-        <w:rPr>
-          <w:rFonts w:ascii="Times New Roman" w:eastAsiaTheme="minorHAnsi" w:hAnsi="Times New Roman" w:cs="Helvetica Neue"/>
-          <w:bCs/>
-          <w:color w:val="2B2B2B"/>
-          <w:sz w:val="24"/>
-          <w:szCs w:val="36"/>
-        </w:rPr>
-        <w:t xml:space="preserve"> will integrate and implement more APIs: StackOverflow.com (RSS feed), Monster.com (RSS feed) and GitHubJobs.com (if time allows) that will bring more job postings to the site. Additionally </w:t>
-      </w:r>
-      <w:proofErr w:type="spellStart"/>
-      <w:r>
-        <w:rPr>
-          <w:rFonts w:ascii="Times New Roman" w:eastAsiaTheme="minorHAnsi" w:hAnsi="Times New Roman" w:cs="Helvetica Neue"/>
-          <w:bCs/>
-          <w:color w:val="2B2B2B"/>
-          <w:sz w:val="24"/>
-          <w:szCs w:val="36"/>
-        </w:rPr>
-        <w:t>Artiom</w:t>
-      </w:r>
-      <w:proofErr w:type="spellEnd"/>
-      <w:r>
-        <w:rPr>
-          <w:rFonts w:ascii="Times New Roman" w:eastAsiaTheme="minorHAnsi" w:hAnsi="Times New Roman" w:cs="Helvetica Neue"/>
-          <w:bCs/>
-          <w:color w:val="2B2B2B"/>
-          <w:sz w:val="24"/>
-          <w:szCs w:val="36"/>
-        </w:rPr>
-        <w:t xml:space="preserve"> will work on existing bugs from previous versions.</w:t>
+        <w:t>Artiom Tiurin will be responsible for developing a new search algorithm of Navigation Search Bar on the employer side. It should refine search to make it more intuitive to search of the students with related skills. Also Artiom will integrate and implement more APIs: StackOverflow.com (RSS feed), Monster.com (RSS feed) and GitHubJobs.com (if time allows) that will bring more job postings to the site. Additionally Artiom will work on existing bugs from previous versions.</w:t>
       </w:r>
     </w:p>
     <w:p>
@@ -9388,9 +9094,24 @@
           <w:bCs/>
           <w:sz w:val="24"/>
         </w:rPr>
-        <w:t xml:space="preserve">2) </w:t>
-      </w:r>
-      <w:proofErr w:type="spellStart"/>
+        <w:t xml:space="preserve">2) StarUML: </w:t>
+      </w:r>
+      <w:r>
+        <w:rPr>
+          <w:rFonts w:ascii="Times New Roman" w:eastAsia="Times New Roman" w:hAnsi="Times New Roman" w:cs="Times New Roman"/>
+          <w:sz w:val="24"/>
+        </w:rPr>
+        <w:t>UML software platform that will be used to create diagrams for the document</w:t>
+      </w:r>
+    </w:p>
+    <w:p>
+      <w:pPr>
+        <w:pStyle w:val="Standard"/>
+        <w:spacing w:after="240" w:line="360" w:lineRule="auto"/>
+        <w:rPr>
+          <w:sz w:val="24"/>
+        </w:rPr>
+      </w:pPr>
       <w:r>
         <w:rPr>
           <w:rFonts w:ascii="Times New Roman" w:eastAsia="Times New Roman" w:hAnsi="Times New Roman" w:cs="Times New Roman"/>
@@ -9398,9 +9119,24 @@
           <w:bCs/>
           <w:sz w:val="24"/>
         </w:rPr>
-        <w:t>StarUML</w:t>
-      </w:r>
-      <w:proofErr w:type="spellEnd"/>
+        <w:t xml:space="preserve">3) Yii Framework 1.1.14: </w:t>
+      </w:r>
+      <w:r>
+        <w:rPr>
+          <w:rFonts w:ascii="Times New Roman" w:eastAsia="Times New Roman" w:hAnsi="Times New Roman" w:cs="Times New Roman"/>
+          <w:sz w:val="24"/>
+        </w:rPr>
+        <w:t>last, most updated version of Yii Framework, an MVC-based, PHP framework used for development. It will be used to develop the front-end and back-end of Virtual Job Fair.</w:t>
+      </w:r>
+    </w:p>
+    <w:p>
+      <w:pPr>
+        <w:pStyle w:val="Standard"/>
+        <w:spacing w:after="240" w:line="360" w:lineRule="auto"/>
+        <w:rPr>
+          <w:sz w:val="24"/>
+        </w:rPr>
+      </w:pPr>
       <w:r>
         <w:rPr>
           <w:rFonts w:ascii="Times New Roman" w:eastAsia="Times New Roman" w:hAnsi="Times New Roman" w:cs="Times New Roman"/>
@@ -9408,14 +9144,14 @@
           <w:bCs/>
           <w:sz w:val="24"/>
         </w:rPr>
-        <w:t xml:space="preserve">: </w:t>
-      </w:r>
-      <w:r>
-        <w:rPr>
-          <w:rFonts w:ascii="Times New Roman" w:eastAsia="Times New Roman" w:hAnsi="Times New Roman" w:cs="Times New Roman"/>
-          <w:sz w:val="24"/>
-        </w:rPr>
-        <w:t>UML software platform that will be used to create diagrams for the document</w:t>
+        <w:t xml:space="preserve">4) phpMyAdmin: </w:t>
+      </w:r>
+      <w:r>
+        <w:rPr>
+          <w:rFonts w:ascii="Times New Roman" w:eastAsia="Times New Roman" w:hAnsi="Times New Roman" w:cs="Times New Roman"/>
+          <w:sz w:val="24"/>
+        </w:rPr>
+        <w:t>a DBMS (integrated into Yii) that will be used to manually manipulate the database when necessary</w:t>
       </w:r>
     </w:p>
     <w:p>
@@ -9423,6 +9159,8 @@
         <w:pStyle w:val="Standard"/>
         <w:spacing w:after="240" w:line="360" w:lineRule="auto"/>
         <w:rPr>
+          <w:rFonts w:ascii="Times New Roman" w:eastAsia="Times New Roman" w:hAnsi="Times New Roman" w:cs="Times New Roman"/>
+          <w:bCs/>
           <w:sz w:val="24"/>
         </w:rPr>
       </w:pPr>
@@ -9433,9 +9171,26 @@
           <w:bCs/>
           <w:sz w:val="24"/>
         </w:rPr>
-        <w:t xml:space="preserve">3) </w:t>
-      </w:r>
-      <w:proofErr w:type="spellStart"/>
+        <w:t xml:space="preserve">5) PhpStorm (IDE): </w:t>
+      </w:r>
+      <w:r>
+        <w:rPr>
+          <w:rFonts w:ascii="Times New Roman" w:eastAsia="Times New Roman" w:hAnsi="Times New Roman" w:cs="Times New Roman"/>
+          <w:bCs/>
+          <w:sz w:val="24"/>
+        </w:rPr>
+        <w:t>software platform for front-end design that will be used to create backbone of the user interface.</w:t>
+      </w:r>
+    </w:p>
+    <w:p>
+      <w:pPr>
+        <w:pStyle w:val="Standard"/>
+        <w:spacing w:after="240" w:line="360" w:lineRule="auto"/>
+        <w:rPr>
+          <w:rFonts w:ascii="Times New Roman" w:eastAsia="Times New Roman" w:hAnsi="Times New Roman" w:cs="Times New Roman"/>
+          <w:sz w:val="24"/>
+        </w:rPr>
+      </w:pPr>
       <w:r>
         <w:rPr>
           <w:rFonts w:ascii="Times New Roman" w:eastAsia="Times New Roman" w:hAnsi="Times New Roman" w:cs="Times New Roman"/>
@@ -9443,9 +9198,15 @@
           <w:bCs/>
           <w:sz w:val="24"/>
         </w:rPr>
-        <w:t>Yii</w:t>
-      </w:r>
-      <w:proofErr w:type="spellEnd"/>
+        <w:t>6)</w:t>
+      </w:r>
+      <w:r>
+        <w:rPr>
+          <w:rFonts w:ascii="Times New Roman" w:eastAsia="Times New Roman" w:hAnsi="Times New Roman" w:cs="Times New Roman"/>
+          <w:sz w:val="24"/>
+        </w:rPr>
+        <w:t xml:space="preserve"> </w:t>
+      </w:r>
       <w:r>
         <w:rPr>
           <w:rFonts w:ascii="Times New Roman" w:eastAsia="Times New Roman" w:hAnsi="Times New Roman" w:cs="Times New Roman"/>
@@ -9453,30 +9214,14 @@
           <w:bCs/>
           <w:sz w:val="24"/>
         </w:rPr>
-        <w:t xml:space="preserve"> Framework 1.1.14: </w:t>
-      </w:r>
-      <w:r>
-        <w:rPr>
-          <w:rFonts w:ascii="Times New Roman" w:eastAsia="Times New Roman" w:hAnsi="Times New Roman" w:cs="Times New Roman"/>
-          <w:sz w:val="24"/>
-        </w:rPr>
-        <w:t xml:space="preserve">last, most updated version of </w:t>
-      </w:r>
-      <w:proofErr w:type="spellStart"/>
-      <w:r>
-        <w:rPr>
-          <w:rFonts w:ascii="Times New Roman" w:eastAsia="Times New Roman" w:hAnsi="Times New Roman" w:cs="Times New Roman"/>
-          <w:sz w:val="24"/>
-        </w:rPr>
-        <w:t>Yii</w:t>
-      </w:r>
-      <w:proofErr w:type="spellEnd"/>
-      <w:r>
-        <w:rPr>
-          <w:rFonts w:ascii="Times New Roman" w:eastAsia="Times New Roman" w:hAnsi="Times New Roman" w:cs="Times New Roman"/>
-          <w:sz w:val="24"/>
-        </w:rPr>
-        <w:t xml:space="preserve"> Framework, an MVC-based, PHP framework used for development. It will be used to develop the front-end and back-end of Virtual Job Fair.</w:t>
+        <w:t xml:space="preserve">VMWare: </w:t>
+      </w:r>
+      <w:r>
+        <w:rPr>
+          <w:rFonts w:ascii="Times New Roman" w:eastAsia="Times New Roman" w:hAnsi="Times New Roman" w:cs="Times New Roman"/>
+          <w:sz w:val="24"/>
+        </w:rPr>
+        <w:t>virtual machine software that will be used for the deployment of the software.</w:t>
       </w:r>
     </w:p>
     <w:p>
@@ -9484,6 +9229,7 @@
         <w:pStyle w:val="Standard"/>
         <w:spacing w:after="240" w:line="360" w:lineRule="auto"/>
         <w:rPr>
+          <w:rFonts w:ascii="Times New Roman" w:eastAsia="Times New Roman" w:hAnsi="Times New Roman" w:cs="Times New Roman"/>
           <w:sz w:val="24"/>
         </w:rPr>
       </w:pPr>
@@ -9491,188 +9237,24 @@
         <w:rPr>
           <w:rFonts w:ascii="Times New Roman" w:eastAsia="Times New Roman" w:hAnsi="Times New Roman" w:cs="Times New Roman"/>
           <w:b/>
-          <w:bCs/>
-          <w:sz w:val="24"/>
-        </w:rPr>
-        <w:t xml:space="preserve">4) </w:t>
-      </w:r>
-      <w:proofErr w:type="spellStart"/>
-      <w:proofErr w:type="gramStart"/>
+          <w:sz w:val="24"/>
+        </w:rPr>
+        <w:t>7)</w:t>
+      </w:r>
+      <w:r>
+        <w:rPr>
+          <w:rFonts w:ascii="Times New Roman" w:eastAsia="Times New Roman" w:hAnsi="Times New Roman" w:cs="Times New Roman"/>
+          <w:sz w:val="24"/>
+        </w:rPr>
+        <w:t xml:space="preserve"> </w:t>
+      </w:r>
       <w:r>
         <w:rPr>
           <w:rFonts w:ascii="Times New Roman" w:eastAsia="Times New Roman" w:hAnsi="Times New Roman" w:cs="Times New Roman"/>
           <w:b/>
-          <w:bCs/>
-          <w:sz w:val="24"/>
-        </w:rPr>
-        <w:t>phpMyAdmin</w:t>
-      </w:r>
-      <w:proofErr w:type="spellEnd"/>
-      <w:proofErr w:type="gramEnd"/>
-      <w:r>
-        <w:rPr>
-          <w:rFonts w:ascii="Times New Roman" w:eastAsia="Times New Roman" w:hAnsi="Times New Roman" w:cs="Times New Roman"/>
-          <w:b/>
-          <w:bCs/>
-          <w:sz w:val="24"/>
-        </w:rPr>
-        <w:t xml:space="preserve">: </w:t>
-      </w:r>
-      <w:r>
-        <w:rPr>
-          <w:rFonts w:ascii="Times New Roman" w:eastAsia="Times New Roman" w:hAnsi="Times New Roman" w:cs="Times New Roman"/>
-          <w:sz w:val="24"/>
-        </w:rPr>
-        <w:t xml:space="preserve">a DBMS (integrated into </w:t>
-      </w:r>
-      <w:proofErr w:type="spellStart"/>
-      <w:r>
-        <w:rPr>
-          <w:rFonts w:ascii="Times New Roman" w:eastAsia="Times New Roman" w:hAnsi="Times New Roman" w:cs="Times New Roman"/>
-          <w:sz w:val="24"/>
-        </w:rPr>
-        <w:t>Yii</w:t>
-      </w:r>
-      <w:proofErr w:type="spellEnd"/>
-      <w:r>
-        <w:rPr>
-          <w:rFonts w:ascii="Times New Roman" w:eastAsia="Times New Roman" w:hAnsi="Times New Roman" w:cs="Times New Roman"/>
-          <w:sz w:val="24"/>
-        </w:rPr>
-        <w:t>) that will be used to manually manipulate the database when necessary</w:t>
-      </w:r>
-    </w:p>
-    <w:p>
-      <w:pPr>
-        <w:pStyle w:val="Standard"/>
-        <w:spacing w:after="240" w:line="360" w:lineRule="auto"/>
-        <w:rPr>
-          <w:rFonts w:ascii="Times New Roman" w:eastAsia="Times New Roman" w:hAnsi="Times New Roman" w:cs="Times New Roman"/>
-          <w:bCs/>
-          <w:sz w:val="24"/>
-        </w:rPr>
-      </w:pPr>
-      <w:r>
-        <w:rPr>
-          <w:rFonts w:ascii="Times New Roman" w:eastAsia="Times New Roman" w:hAnsi="Times New Roman" w:cs="Times New Roman"/>
-          <w:b/>
-          <w:bCs/>
-          <w:sz w:val="24"/>
-        </w:rPr>
-        <w:t xml:space="preserve">5) </w:t>
-      </w:r>
-      <w:proofErr w:type="spellStart"/>
-      <w:r>
-        <w:rPr>
-          <w:rFonts w:ascii="Times New Roman" w:eastAsia="Times New Roman" w:hAnsi="Times New Roman" w:cs="Times New Roman"/>
-          <w:b/>
-          <w:bCs/>
-          <w:sz w:val="24"/>
-        </w:rPr>
-        <w:t>PhpStorm</w:t>
-      </w:r>
-      <w:proofErr w:type="spellEnd"/>
-      <w:r>
-        <w:rPr>
-          <w:rFonts w:ascii="Times New Roman" w:eastAsia="Times New Roman" w:hAnsi="Times New Roman" w:cs="Times New Roman"/>
-          <w:b/>
-          <w:bCs/>
-          <w:sz w:val="24"/>
-        </w:rPr>
-        <w:t xml:space="preserve"> (IDE): </w:t>
-      </w:r>
-      <w:r>
-        <w:rPr>
-          <w:rFonts w:ascii="Times New Roman" w:eastAsia="Times New Roman" w:hAnsi="Times New Roman" w:cs="Times New Roman"/>
-          <w:bCs/>
-          <w:sz w:val="24"/>
-        </w:rPr>
-        <w:t>software platform for front-end design that will be used to create backbone of the user interface.</w:t>
-      </w:r>
-    </w:p>
-    <w:p>
-      <w:pPr>
-        <w:pStyle w:val="Standard"/>
-        <w:spacing w:after="240" w:line="360" w:lineRule="auto"/>
-        <w:rPr>
-          <w:rFonts w:ascii="Times New Roman" w:eastAsia="Times New Roman" w:hAnsi="Times New Roman" w:cs="Times New Roman"/>
-          <w:sz w:val="24"/>
-        </w:rPr>
-      </w:pPr>
-      <w:r>
-        <w:rPr>
-          <w:rFonts w:ascii="Times New Roman" w:eastAsia="Times New Roman" w:hAnsi="Times New Roman" w:cs="Times New Roman"/>
-          <w:b/>
-          <w:bCs/>
-          <w:sz w:val="24"/>
-        </w:rPr>
-        <w:t>6)</w:t>
-      </w:r>
-      <w:r>
-        <w:rPr>
-          <w:rFonts w:ascii="Times New Roman" w:eastAsia="Times New Roman" w:hAnsi="Times New Roman" w:cs="Times New Roman"/>
-          <w:sz w:val="24"/>
-        </w:rPr>
-        <w:t xml:space="preserve"> </w:t>
-      </w:r>
-      <w:r>
-        <w:rPr>
-          <w:rFonts w:ascii="Times New Roman" w:eastAsia="Times New Roman" w:hAnsi="Times New Roman" w:cs="Times New Roman"/>
-          <w:b/>
-          <w:bCs/>
-          <w:sz w:val="24"/>
-        </w:rPr>
-        <w:t xml:space="preserve">VMWare: </w:t>
-      </w:r>
-      <w:r>
-        <w:rPr>
-          <w:rFonts w:ascii="Times New Roman" w:eastAsia="Times New Roman" w:hAnsi="Times New Roman" w:cs="Times New Roman"/>
-          <w:sz w:val="24"/>
-        </w:rPr>
-        <w:t>virtual machine software that will be used for the deployment of the software.</w:t>
-      </w:r>
-    </w:p>
-    <w:p>
-      <w:pPr>
-        <w:pStyle w:val="Standard"/>
-        <w:spacing w:after="240" w:line="360" w:lineRule="auto"/>
-        <w:rPr>
-          <w:rFonts w:ascii="Times New Roman" w:eastAsia="Times New Roman" w:hAnsi="Times New Roman" w:cs="Times New Roman"/>
-          <w:sz w:val="24"/>
-        </w:rPr>
-      </w:pPr>
-      <w:r>
-        <w:rPr>
-          <w:rFonts w:ascii="Times New Roman" w:eastAsia="Times New Roman" w:hAnsi="Times New Roman" w:cs="Times New Roman"/>
-          <w:b/>
-          <w:sz w:val="24"/>
-        </w:rPr>
-        <w:t>7)</w:t>
-      </w:r>
-      <w:r>
-        <w:rPr>
-          <w:rFonts w:ascii="Times New Roman" w:eastAsia="Times New Roman" w:hAnsi="Times New Roman" w:cs="Times New Roman"/>
-          <w:sz w:val="24"/>
-        </w:rPr>
-        <w:t xml:space="preserve"> </w:t>
-      </w:r>
-      <w:proofErr w:type="gramStart"/>
-      <w:r>
-        <w:rPr>
-          <w:rFonts w:ascii="Times New Roman" w:eastAsia="Times New Roman" w:hAnsi="Times New Roman" w:cs="Times New Roman"/>
-          <w:b/>
-          <w:sz w:val="24"/>
-        </w:rPr>
-        <w:t>NetBeans(</w:t>
-      </w:r>
-      <w:proofErr w:type="gramEnd"/>
-      <w:r>
-        <w:rPr>
-          <w:rFonts w:ascii="Times New Roman" w:eastAsia="Times New Roman" w:hAnsi="Times New Roman" w:cs="Times New Roman"/>
-          <w:b/>
-          <w:sz w:val="24"/>
-        </w:rPr>
-        <w:t>IDE)</w:t>
+          <w:sz w:val="24"/>
+        </w:rPr>
+        <w:t>NetBeans(IDE)</w:t>
       </w:r>
       <w:r>
         <w:rPr>
@@ -9980,10 +9562,7 @@
           </w:tcPr>
           <w:p>
             <w:r>
-              <w:t xml:space="preserve">Project Introduction, Sprint 1 </w:t>
-            </w:r>
-            <w:r>
-              <w:t>Integration and Testing. Sprint 1 Review</w:t>
+              <w:t>Project Introduction, Sprint 1 Integration and Testing. Sprint 1 Review</w:t>
             </w:r>
           </w:p>
         </w:tc>
@@ -10027,19 +9606,7 @@
           </w:tcPr>
           <w:p>
             <w:r>
-              <w:t xml:space="preserve">Project </w:t>
-            </w:r>
-            <w:r>
-              <w:t>Report</w:t>
-            </w:r>
-            <w:r>
-              <w:t xml:space="preserve">, Sprint </w:t>
-            </w:r>
-            <w:r>
-              <w:t>2</w:t>
-            </w:r>
-            <w:r>
-              <w:t xml:space="preserve"> Planning, Implementation and Testing</w:t>
+              <w:t>Project Report, Sprint 2 Planning, Implementation and Testing</w:t>
             </w:r>
           </w:p>
         </w:tc>
@@ -10069,13 +9636,7 @@
           </w:tcPr>
           <w:p>
             <w:r>
-              <w:t>2/</w:t>
-            </w:r>
-            <w:r>
-              <w:t>23</w:t>
-            </w:r>
-            <w:r>
-              <w:t>/</w:t>
+              <w:t>2/23/</w:t>
             </w:r>
             <w:r>
               <w:t>15</w:t>
@@ -10089,19 +9650,7 @@
           </w:tcPr>
           <w:p>
             <w:r>
-              <w:t xml:space="preserve">Project Report, Sprint </w:t>
-            </w:r>
-            <w:r>
-              <w:t>2</w:t>
-            </w:r>
-            <w:r>
-              <w:t xml:space="preserve"> Integration and Testing. Sprint </w:t>
-            </w:r>
-            <w:r>
-              <w:t xml:space="preserve">2 </w:t>
-            </w:r>
-            <w:r>
-              <w:t>Review</w:t>
+              <w:t>Project Report, Sprint 2 Integration and Testing. Sprint 2 Review</w:t>
             </w:r>
           </w:p>
         </w:tc>
@@ -10131,10 +9680,7 @@
           </w:tcPr>
           <w:p>
             <w:r>
-              <w:t>3/2</w:t>
-            </w:r>
-            <w:r>
-              <w:t>/</w:t>
+              <w:t>3/2/</w:t>
             </w:r>
             <w:r>
               <w:t>15</w:t>
@@ -10148,13 +9694,7 @@
           </w:tcPr>
           <w:p>
             <w:r>
-              <w:t xml:space="preserve">Project Report, Sprint </w:t>
-            </w:r>
-            <w:r>
-              <w:t>3</w:t>
-            </w:r>
-            <w:r>
-              <w:t xml:space="preserve"> Planning, Implementation and Testing</w:t>
+              <w:t>Project Report, Sprint 3 Planning, Implementation and Testing</w:t>
             </w:r>
           </w:p>
         </w:tc>
@@ -10184,13 +9724,7 @@
           </w:tcPr>
           <w:p>
             <w:r>
-              <w:t>3/</w:t>
-            </w:r>
-            <w:r>
-              <w:t>9</w:t>
-            </w:r>
-            <w:r>
-              <w:t>/</w:t>
+              <w:t>3/9/</w:t>
             </w:r>
             <w:r>
               <w:t>15</w:t>
@@ -10234,13 +9768,7 @@
           </w:tcPr>
           <w:p>
             <w:r>
-              <w:t>3/</w:t>
-            </w:r>
-            <w:r>
-              <w:t>16</w:t>
-            </w:r>
-            <w:r>
-              <w:t>/</w:t>
+              <w:t>3/16/</w:t>
             </w:r>
             <w:r>
               <w:t>15</w:t>
@@ -10284,13 +9812,7 @@
           </w:tcPr>
           <w:p>
             <w:r>
-              <w:t>3/</w:t>
-            </w:r>
-            <w:r>
-              <w:t>23</w:t>
-            </w:r>
-            <w:r>
-              <w:t>/</w:t>
+              <w:t>3/23/</w:t>
             </w:r>
             <w:r>
               <w:t>15</w:t>
@@ -10334,13 +9856,7 @@
           </w:tcPr>
           <w:p>
             <w:r>
-              <w:t>3/</w:t>
-            </w:r>
-            <w:r>
-              <w:t>30</w:t>
-            </w:r>
-            <w:r>
-              <w:t>/</w:t>
+              <w:t>3/30/</w:t>
             </w:r>
             <w:r>
               <w:t>15</w:t>
@@ -10407,13 +9923,7 @@
           </w:tcPr>
           <w:p>
             <w:r>
-              <w:t xml:space="preserve">Project Report, Sprint </w:t>
-            </w:r>
-            <w:r>
-              <w:t>5</w:t>
-            </w:r>
-            <w:r>
-              <w:t xml:space="preserve"> Planning, Implementation and Testing</w:t>
+              <w:t>Project Report, Sprint 5 Planning, Implementation and Testing</w:t>
             </w:r>
           </w:p>
         </w:tc>
@@ -10466,13 +9976,7 @@
           </w:tcPr>
           <w:p>
             <w:r>
-              <w:t xml:space="preserve">Project Report, Sprint 5 Integration and Testing. Sprint </w:t>
-            </w:r>
-            <w:r>
-              <w:t>5</w:t>
-            </w:r>
-            <w:r>
-              <w:t xml:space="preserve"> Review</w:t>
+              <w:t>Project Report, Sprint 5 Integration and Testing. Sprint 5 Review</w:t>
             </w:r>
           </w:p>
         </w:tc>
@@ -10582,10 +10086,7 @@
           </w:tcPr>
           <w:p>
             <w:r>
-              <w:t>Videos, Deliverable</w:t>
-            </w:r>
-            <w:r>
-              <w:t xml:space="preserve"> and Presentation</w:t>
+              <w:t>Videos, Deliverable and Presentation</w:t>
             </w:r>
           </w:p>
         </w:tc>
@@ -10599,15 +10100,16 @@
         <w:pStyle w:val="Heading1"/>
       </w:pPr>
       <w:bookmarkStart w:id="18" w:name="_Toc274052951"/>
-      <w:proofErr w:type="gramStart"/>
       <w:r>
         <w:t>4.</w:t>
       </w:r>
       <w:r>
+        <w:t xml:space="preserve"> </w:t>
+      </w:r>
+      <w:r>
         <w:t>Appendix</w:t>
       </w:r>
       <w:bookmarkEnd w:id="18"/>
-      <w:proofErr w:type="gramEnd"/>
       <w:r>
         <w:t xml:space="preserve">  </w:t>
       </w:r>
@@ -10624,7 +10126,15 @@
         <w:rPr>
           <w:sz w:val="24"/>
         </w:rPr>
-        <w:t>4.1-Appendix A - Project schedule (Gantt chart or PERT Chart)</w:t>
+        <w:t xml:space="preserve">4.1-Appendix A - </w:t>
+      </w:r>
+      <w:bookmarkStart w:id="20" w:name="_GoBack"/>
+      <w:bookmarkEnd w:id="20"/>
+      <w:r>
+        <w:rPr>
+          <w:sz w:val="24"/>
+        </w:rPr>
+        <w:t>Project schedule (Gantt chart or PERT Chart)</w:t>
       </w:r>
       <w:bookmarkEnd w:id="19"/>
     </w:p>
@@ -10700,15 +10210,13 @@
           <w:sz w:val="24"/>
         </w:rPr>
       </w:pPr>
-      <w:bookmarkStart w:id="20" w:name="_Toc274052953"/>
+      <w:bookmarkStart w:id="21" w:name="_Toc274052953"/>
       <w:r>
         <w:rPr>
           <w:sz w:val="24"/>
         </w:rPr>
         <w:t>4.2-Appendix B – Feasibility Matrix</w:t>
       </w:r>
-      <w:bookmarkStart w:id="21" w:name="_GoBack"/>
-      <w:bookmarkEnd w:id="20"/>
       <w:bookmarkEnd w:id="21"/>
     </w:p>
     <w:p/>
@@ -10789,15 +10297,7 @@
               <w:spacing w:line="360" w:lineRule="auto"/>
             </w:pPr>
             <w:r>
-              <w:t xml:space="preserve">All the resources needed to develop the proposed system (refer to section 3.1.2) are available to the project team. Furthermore, the practicality of the technologies used (e.g., </w:t>
-            </w:r>
-            <w:proofErr w:type="spellStart"/>
-            <w:r>
-              <w:t>php</w:t>
-            </w:r>
-            <w:proofErr w:type="spellEnd"/>
-            <w:r>
-              <w:t xml:space="preserve">, MySQL) has been proven based on their widespread use both in industry and academia, in small and large enterprise projects. </w:t>
+              <w:t xml:space="preserve">All the resources needed to develop the proposed system (refer to section 3.1.2) are available to the project team. Furthermore, the practicality of the technologies used (e.g., php, MySQL) has been proven based on their widespread use both in industry and academia, in small and large enterprise projects. </w:t>
             </w:r>
           </w:p>
         </w:tc>
@@ -11023,7 +10523,6 @@
                 <w:szCs w:val="24"/>
               </w:rPr>
             </w:pPr>
-            <w:proofErr w:type="spellStart"/>
             <w:r>
               <w:rPr>
                 <w:rFonts w:ascii="Times New Roman" w:eastAsia="Times New Roman" w:hAnsi="Times New Roman" w:cs="Times New Roman"/>
@@ -11031,17 +10530,7 @@
                 <w:sz w:val="23"/>
                 <w:szCs w:val="23"/>
               </w:rPr>
-              <w:t>Yii</w:t>
-            </w:r>
-            <w:proofErr w:type="spellEnd"/>
-            <w:r>
-              <w:rPr>
-                <w:rFonts w:ascii="Times New Roman" w:eastAsia="Times New Roman" w:hAnsi="Times New Roman" w:cs="Times New Roman"/>
-                <w:color w:val="000000"/>
-                <w:sz w:val="23"/>
-                <w:szCs w:val="23"/>
-              </w:rPr>
-              <w:t xml:space="preserve"> Framework</w:t>
+              <w:t>Yii Framework</w:t>
             </w:r>
           </w:p>
         </w:tc>
@@ -11855,73 +11344,7 @@
           <w:sz w:val="24"/>
           <w:szCs w:val="36"/>
         </w:rPr>
-        <w:t xml:space="preserve">Meeting 9/11/2014 Met with both professor and they gave me the guidelines on what do and guide me in the direction they want the project to be </w:t>
-      </w:r>
-      <w:proofErr w:type="spellStart"/>
-      <w:r>
-        <w:rPr>
-          <w:rFonts w:ascii="Times New Roman" w:eastAsiaTheme="minorHAnsi" w:hAnsi="Times New Roman" w:cs="Helvetica Neue"/>
-          <w:bCs/>
-          <w:color w:val="2B2B2B"/>
-          <w:sz w:val="24"/>
-          <w:szCs w:val="36"/>
-        </w:rPr>
-        <w:t>going.Also</w:t>
-      </w:r>
-      <w:proofErr w:type="spellEnd"/>
-      <w:r>
-        <w:rPr>
-          <w:rFonts w:ascii="Times New Roman" w:eastAsiaTheme="minorHAnsi" w:hAnsi="Times New Roman" w:cs="Helvetica Neue"/>
-          <w:bCs/>
-          <w:color w:val="2B2B2B"/>
-          <w:sz w:val="24"/>
-          <w:szCs w:val="36"/>
-        </w:rPr>
-        <w:t xml:space="preserve"> gave me instruction for </w:t>
-      </w:r>
-      <w:proofErr w:type="spellStart"/>
-      <w:r>
-        <w:rPr>
-          <w:rFonts w:ascii="Times New Roman" w:eastAsiaTheme="minorHAnsi" w:hAnsi="Times New Roman" w:cs="Helvetica Neue"/>
-          <w:bCs/>
-          <w:color w:val="2B2B2B"/>
-          <w:sz w:val="24"/>
-          <w:szCs w:val="36"/>
-        </w:rPr>
-        <w:t>trello</w:t>
-      </w:r>
-      <w:proofErr w:type="spellEnd"/>
-      <w:r>
-        <w:rPr>
-          <w:rFonts w:ascii="Times New Roman" w:eastAsiaTheme="minorHAnsi" w:hAnsi="Times New Roman" w:cs="Helvetica Neue"/>
-          <w:bCs/>
-          <w:color w:val="2B2B2B"/>
-          <w:sz w:val="24"/>
-          <w:szCs w:val="36"/>
-        </w:rPr>
-        <w:t xml:space="preserve"> board, </w:t>
-      </w:r>
-      <w:proofErr w:type="spellStart"/>
-      <w:r>
-        <w:rPr>
-          <w:rFonts w:ascii="Times New Roman" w:eastAsiaTheme="minorHAnsi" w:hAnsi="Times New Roman" w:cs="Helvetica Neue"/>
-          <w:bCs/>
-          <w:color w:val="2B2B2B"/>
-          <w:sz w:val="24"/>
-          <w:szCs w:val="36"/>
-        </w:rPr>
-        <w:t>github</w:t>
-      </w:r>
-      <w:proofErr w:type="spellEnd"/>
-      <w:r>
-        <w:rPr>
-          <w:rFonts w:ascii="Times New Roman" w:eastAsiaTheme="minorHAnsi" w:hAnsi="Times New Roman" w:cs="Helvetica Neue"/>
-          <w:bCs/>
-          <w:color w:val="2B2B2B"/>
-          <w:sz w:val="24"/>
-          <w:szCs w:val="36"/>
-        </w:rPr>
-        <w:t>, and the virtual machine.</w:t>
+        <w:t>Meeting 9/11/2014 Met with both professor and they gave me the guidelines on what do and guide me in the direction they want the project to be going.Also gave me instruction for trello board, github, and the virtual machine.</w:t>
       </w:r>
     </w:p>
     <w:p>
@@ -12043,61 +11466,129 @@
           <w:sz w:val="24"/>
           <w:szCs w:val="24"/>
         </w:rPr>
-        <w:t xml:space="preserve">Meeting with new member of the project, </w:t>
-      </w:r>
-      <w:proofErr w:type="spellStart"/>
-      <w:r>
+        <w:t>Meeting with new member of the project, Artiom Tiurin. Getting Artiom up to speed with the project and with general requirements.</w:t>
+      </w:r>
+    </w:p>
+    <w:p>
+      <w:pPr>
+        <w:spacing w:after="0" w:line="360" w:lineRule="auto"/>
         <w:rPr>
           <w:rFonts w:ascii="Times New Roman" w:eastAsiaTheme="minorHAnsi" w:hAnsi="Times New Roman" w:cs="Times New Roman"/>
           <w:sz w:val="24"/>
           <w:szCs w:val="24"/>
         </w:rPr>
-        <w:t>Artiom</w:t>
-      </w:r>
-      <w:proofErr w:type="spellEnd"/>
+      </w:pPr>
       <w:r>
         <w:rPr>
           <w:rFonts w:ascii="Times New Roman" w:eastAsiaTheme="minorHAnsi" w:hAnsi="Times New Roman" w:cs="Times New Roman"/>
           <w:sz w:val="24"/>
           <w:szCs w:val="24"/>
         </w:rPr>
-        <w:t xml:space="preserve"> </w:t>
-      </w:r>
-      <w:proofErr w:type="spellStart"/>
-      <w:r>
+        <w:t>End Time: 19:00</w:t>
+      </w:r>
+    </w:p>
+    <w:p>
+      <w:pPr>
+        <w:spacing w:after="0" w:line="360" w:lineRule="auto"/>
+        <w:rPr>
+          <w:rFonts w:ascii="Times New Roman" w:hAnsi="Times New Roman"/>
+          <w:sz w:val="24"/>
+        </w:rPr>
+      </w:pPr>
+    </w:p>
+    <w:p>
+      <w:pPr>
+        <w:spacing w:after="0" w:line="360" w:lineRule="auto"/>
+        <w:rPr>
+          <w:rFonts w:ascii="Times New Roman" w:hAnsi="Times New Roman"/>
+          <w:sz w:val="24"/>
+        </w:rPr>
+      </w:pPr>
+      <w:r>
+        <w:rPr>
+          <w:rFonts w:ascii="Times New Roman" w:hAnsi="Times New Roman"/>
+          <w:sz w:val="24"/>
+        </w:rPr>
+        <w:t xml:space="preserve">Meeting </w:t>
+      </w:r>
+      <w:r>
+        <w:rPr>
+          <w:rFonts w:ascii="Times New Roman" w:hAnsi="Times New Roman"/>
+          <w:sz w:val="24"/>
+        </w:rPr>
+        <w:t>4</w:t>
+      </w:r>
+      <w:r>
+        <w:rPr>
+          <w:rFonts w:ascii="Times New Roman" w:hAnsi="Times New Roman"/>
+          <w:sz w:val="24"/>
+        </w:rPr>
+        <w:t>:</w:t>
+      </w:r>
+    </w:p>
+    <w:p>
+      <w:pPr>
+        <w:spacing w:after="0" w:line="360" w:lineRule="auto"/>
         <w:rPr>
           <w:rFonts w:ascii="Times New Roman" w:eastAsiaTheme="minorHAnsi" w:hAnsi="Times New Roman" w:cs="Times New Roman"/>
           <w:sz w:val="24"/>
           <w:szCs w:val="24"/>
         </w:rPr>
-        <w:t>Tiurin</w:t>
-      </w:r>
-      <w:proofErr w:type="spellEnd"/>
-      <w:r>
+      </w:pPr>
+      <w:r>
+        <w:rPr>
+          <w:rFonts w:ascii="Times New Roman" w:hAnsi="Times New Roman"/>
+          <w:sz w:val="24"/>
+        </w:rPr>
+        <w:t xml:space="preserve">Date: </w:t>
+      </w:r>
+      <w:r>
+        <w:rPr>
+          <w:rFonts w:ascii="Times New Roman" w:hAnsi="Times New Roman"/>
+          <w:sz w:val="24"/>
+        </w:rPr>
+        <w:t>10/6</w:t>
+      </w:r>
+      <w:r>
+        <w:rPr>
+          <w:rFonts w:ascii="Times New Roman" w:hAnsi="Times New Roman"/>
+          <w:sz w:val="24"/>
+        </w:rPr>
+        <w:t>/2014</w:t>
+      </w:r>
+    </w:p>
+    <w:p>
+      <w:pPr>
+        <w:spacing w:after="0" w:line="360" w:lineRule="auto"/>
         <w:rPr>
           <w:rFonts w:ascii="Times New Roman" w:eastAsiaTheme="minorHAnsi" w:hAnsi="Times New Roman" w:cs="Times New Roman"/>
           <w:sz w:val="24"/>
           <w:szCs w:val="24"/>
         </w:rPr>
-        <w:t xml:space="preserve">. Getting </w:t>
-      </w:r>
-      <w:proofErr w:type="spellStart"/>
+      </w:pPr>
       <w:r>
         <w:rPr>
           <w:rFonts w:ascii="Times New Roman" w:eastAsiaTheme="minorHAnsi" w:hAnsi="Times New Roman" w:cs="Times New Roman"/>
           <w:sz w:val="24"/>
           <w:szCs w:val="24"/>
         </w:rPr>
-        <w:t>Artiom</w:t>
-      </w:r>
-      <w:proofErr w:type="spellEnd"/>
+        <w:t>Start Time: 14:</w:t>
+      </w:r>
       <w:r>
         <w:rPr>
           <w:rFonts w:ascii="Times New Roman" w:eastAsiaTheme="minorHAnsi" w:hAnsi="Times New Roman" w:cs="Times New Roman"/>
           <w:sz w:val="24"/>
           <w:szCs w:val="24"/>
         </w:rPr>
-        <w:t xml:space="preserve"> up to speed with the project and with general requirements.</w:t>
+        <w:t>0</w:t>
+      </w:r>
+      <w:r>
+        <w:rPr>
+          <w:rFonts w:ascii="Times New Roman" w:eastAsiaTheme="minorHAnsi" w:hAnsi="Times New Roman" w:cs="Times New Roman"/>
+          <w:sz w:val="24"/>
+          <w:szCs w:val="24"/>
+        </w:rPr>
+        <w:t>0</w:t>
       </w:r>
     </w:p>
     <w:p>
@@ -12115,165 +11606,7 @@
           <w:sz w:val="24"/>
           <w:szCs w:val="24"/>
         </w:rPr>
-        <w:t>End Time: 19:00</w:t>
-      </w:r>
-    </w:p>
-    <w:p>
-      <w:pPr>
-        <w:spacing w:after="0" w:line="360" w:lineRule="auto"/>
-        <w:rPr>
-          <w:rFonts w:ascii="Times New Roman" w:hAnsi="Times New Roman"/>
-          <w:sz w:val="24"/>
-        </w:rPr>
-      </w:pPr>
-    </w:p>
-    <w:p>
-      <w:pPr>
-        <w:spacing w:after="0" w:line="360" w:lineRule="auto"/>
-        <w:rPr>
-          <w:rFonts w:ascii="Times New Roman" w:hAnsi="Times New Roman"/>
-          <w:sz w:val="24"/>
-        </w:rPr>
-      </w:pPr>
-      <w:r>
-        <w:rPr>
-          <w:rFonts w:ascii="Times New Roman" w:hAnsi="Times New Roman"/>
-          <w:sz w:val="24"/>
-        </w:rPr>
-        <w:t xml:space="preserve">Meeting </w:t>
-      </w:r>
-      <w:r>
-        <w:rPr>
-          <w:rFonts w:ascii="Times New Roman" w:hAnsi="Times New Roman"/>
-          <w:sz w:val="24"/>
-        </w:rPr>
-        <w:t>4</w:t>
-      </w:r>
-      <w:r>
-        <w:rPr>
-          <w:rFonts w:ascii="Times New Roman" w:hAnsi="Times New Roman"/>
-          <w:sz w:val="24"/>
-        </w:rPr>
-        <w:t>:</w:t>
-      </w:r>
-    </w:p>
-    <w:p>
-      <w:pPr>
-        <w:spacing w:after="0" w:line="360" w:lineRule="auto"/>
-        <w:rPr>
-          <w:rFonts w:ascii="Times New Roman" w:eastAsiaTheme="minorHAnsi" w:hAnsi="Times New Roman" w:cs="Times New Roman"/>
-          <w:sz w:val="24"/>
-          <w:szCs w:val="24"/>
-        </w:rPr>
-      </w:pPr>
-      <w:r>
-        <w:rPr>
-          <w:rFonts w:ascii="Times New Roman" w:hAnsi="Times New Roman"/>
-          <w:sz w:val="24"/>
-        </w:rPr>
-        <w:t xml:space="preserve">Date: </w:t>
-      </w:r>
-      <w:r>
-        <w:rPr>
-          <w:rFonts w:ascii="Times New Roman" w:hAnsi="Times New Roman"/>
-          <w:sz w:val="24"/>
-        </w:rPr>
-        <w:t>10/6</w:t>
-      </w:r>
-      <w:r>
-        <w:rPr>
-          <w:rFonts w:ascii="Times New Roman" w:hAnsi="Times New Roman"/>
-          <w:sz w:val="24"/>
-        </w:rPr>
-        <w:t>/2014</w:t>
-      </w:r>
-    </w:p>
-    <w:p>
-      <w:pPr>
-        <w:spacing w:after="0" w:line="360" w:lineRule="auto"/>
-        <w:rPr>
-          <w:rFonts w:ascii="Times New Roman" w:eastAsiaTheme="minorHAnsi" w:hAnsi="Times New Roman" w:cs="Times New Roman"/>
-          <w:sz w:val="24"/>
-          <w:szCs w:val="24"/>
-        </w:rPr>
-      </w:pPr>
-      <w:r>
-        <w:rPr>
-          <w:rFonts w:ascii="Times New Roman" w:eastAsiaTheme="minorHAnsi" w:hAnsi="Times New Roman" w:cs="Times New Roman"/>
-          <w:sz w:val="24"/>
-          <w:szCs w:val="24"/>
-        </w:rPr>
-        <w:t>Start Time: 14:</w:t>
-      </w:r>
-      <w:r>
-        <w:rPr>
-          <w:rFonts w:ascii="Times New Roman" w:eastAsiaTheme="minorHAnsi" w:hAnsi="Times New Roman" w:cs="Times New Roman"/>
-          <w:sz w:val="24"/>
-          <w:szCs w:val="24"/>
-        </w:rPr>
-        <w:t>0</w:t>
-      </w:r>
-      <w:r>
-        <w:rPr>
-          <w:rFonts w:ascii="Times New Roman" w:eastAsiaTheme="minorHAnsi" w:hAnsi="Times New Roman" w:cs="Times New Roman"/>
-          <w:sz w:val="24"/>
-          <w:szCs w:val="24"/>
-        </w:rPr>
-        <w:t>0</w:t>
-      </w:r>
-    </w:p>
-    <w:p>
-      <w:pPr>
-        <w:spacing w:after="0" w:line="360" w:lineRule="auto"/>
-        <w:rPr>
-          <w:rFonts w:ascii="Times New Roman" w:eastAsiaTheme="minorHAnsi" w:hAnsi="Times New Roman" w:cs="Times New Roman"/>
-          <w:sz w:val="24"/>
-          <w:szCs w:val="24"/>
-        </w:rPr>
-      </w:pPr>
-      <w:r>
-        <w:rPr>
-          <w:rFonts w:ascii="Times New Roman" w:eastAsiaTheme="minorHAnsi" w:hAnsi="Times New Roman" w:cs="Times New Roman"/>
-          <w:sz w:val="24"/>
-          <w:szCs w:val="24"/>
-        </w:rPr>
-        <w:t xml:space="preserve">Meeting with </w:t>
-      </w:r>
-      <w:proofErr w:type="spellStart"/>
-      <w:r>
-        <w:rPr>
-          <w:rFonts w:ascii="Times New Roman" w:eastAsiaTheme="minorHAnsi" w:hAnsi="Times New Roman" w:cs="Times New Roman"/>
-          <w:sz w:val="24"/>
-          <w:szCs w:val="24"/>
-        </w:rPr>
-        <w:t>Masoud</w:t>
-      </w:r>
-      <w:proofErr w:type="spellEnd"/>
-      <w:r>
-        <w:rPr>
-          <w:rFonts w:ascii="Times New Roman" w:eastAsiaTheme="minorHAnsi" w:hAnsi="Times New Roman" w:cs="Times New Roman"/>
-          <w:sz w:val="24"/>
-          <w:szCs w:val="24"/>
-        </w:rPr>
-        <w:t xml:space="preserve"> </w:t>
-      </w:r>
-      <w:proofErr w:type="spellStart"/>
-      <w:r>
-        <w:rPr>
-          <w:rFonts w:ascii="Times New Roman" w:eastAsiaTheme="minorHAnsi" w:hAnsi="Times New Roman" w:cs="Times New Roman"/>
-          <w:sz w:val="24"/>
-          <w:szCs w:val="24"/>
-        </w:rPr>
-        <w:t>Sadjadi</w:t>
-      </w:r>
-      <w:proofErr w:type="spellEnd"/>
-      <w:r>
-        <w:rPr>
-          <w:rFonts w:ascii="Times New Roman" w:eastAsiaTheme="minorHAnsi" w:hAnsi="Times New Roman" w:cs="Times New Roman"/>
-          <w:sz w:val="24"/>
-          <w:szCs w:val="24"/>
-        </w:rPr>
-        <w:t xml:space="preserve"> and Juan Caraballo to find and reassure a significant input to the project.</w:t>
+        <w:t>Meeting with Masoud Sadjadi and Juan Caraballo to find and reassure a significant input to the project.</w:t>
       </w:r>
     </w:p>
     <w:p>
@@ -12730,53 +12063,7 @@
           <w:szCs w:val="23"/>
           <w:shd w:val="clear" w:color="auto" w:fill="FFFFFF"/>
         </w:rPr>
-        <w:t xml:space="preserve">. </w:t>
-      </w:r>
-      <w:proofErr w:type="spellStart"/>
-      <w:proofErr w:type="gramStart"/>
-      <w:r>
-        <w:rPr>
-          <w:rFonts w:ascii="Times New Roman" w:eastAsia="Times New Roman" w:hAnsi="Times New Roman" w:cs="Times New Roman"/>
-          <w:color w:val="333333"/>
-          <w:sz w:val="23"/>
-          <w:szCs w:val="23"/>
-          <w:shd w:val="clear" w:color="auto" w:fill="FFFFFF"/>
-        </w:rPr>
-        <w:t>N.p</w:t>
-      </w:r>
-      <w:proofErr w:type="spellEnd"/>
-      <w:proofErr w:type="gramEnd"/>
-      <w:r>
-        <w:rPr>
-          <w:rFonts w:ascii="Times New Roman" w:eastAsia="Times New Roman" w:hAnsi="Times New Roman" w:cs="Times New Roman"/>
-          <w:color w:val="333333"/>
-          <w:sz w:val="23"/>
-          <w:szCs w:val="23"/>
-          <w:shd w:val="clear" w:color="auto" w:fill="FFFFFF"/>
-        </w:rPr>
-        <w:t xml:space="preserve">., </w:t>
-      </w:r>
-      <w:proofErr w:type="spellStart"/>
-      <w:r>
-        <w:rPr>
-          <w:rFonts w:ascii="Times New Roman" w:eastAsia="Times New Roman" w:hAnsi="Times New Roman" w:cs="Times New Roman"/>
-          <w:color w:val="333333"/>
-          <w:sz w:val="23"/>
-          <w:szCs w:val="23"/>
-          <w:shd w:val="clear" w:color="auto" w:fill="FFFFFF"/>
-        </w:rPr>
-        <w:t>n.d.</w:t>
-      </w:r>
-      <w:proofErr w:type="spellEnd"/>
-      <w:r>
-        <w:rPr>
-          <w:rFonts w:ascii="Times New Roman" w:eastAsia="Times New Roman" w:hAnsi="Times New Roman" w:cs="Times New Roman"/>
-          <w:color w:val="333333"/>
-          <w:sz w:val="23"/>
-          <w:szCs w:val="23"/>
-          <w:shd w:val="clear" w:color="auto" w:fill="FFFFFF"/>
-        </w:rPr>
-        <w:t xml:space="preserve"> Web. 24 July 2014. &lt;http://bootstrapdocs.com/v2.2.2/docs/&gt;.</w:t>
+        <w:t>. N.p., n.d. Web. 24 July 2014. &lt;http://bootstrapdocs.com/v2.2.2/docs/&gt;.</w:t>
       </w:r>
     </w:p>
     <w:p>
@@ -12805,7 +12092,6 @@
         </w:rPr>
         <w:t xml:space="preserve">"Documentation." </w:t>
       </w:r>
-      <w:proofErr w:type="spellStart"/>
       <w:r>
         <w:rPr>
           <w:rFonts w:ascii="Times New Roman" w:eastAsia="Times New Roman" w:hAnsi="Times New Roman" w:cs="Times New Roman"/>
@@ -12816,76 +12102,17 @@
           <w:szCs w:val="23"/>
           <w:shd w:val="clear" w:color="auto" w:fill="FFFFFF"/>
         </w:rPr>
-        <w:t>Yii</w:t>
-      </w:r>
-      <w:proofErr w:type="spellEnd"/>
-      <w:r>
-        <w:rPr>
-          <w:rFonts w:ascii="Times New Roman" w:eastAsia="Times New Roman" w:hAnsi="Times New Roman" w:cs="Times New Roman"/>
-          <w:i/>
-          <w:iCs/>
+        <w:t>Yii PHP Framework: Best for Web 2.0 Development</w:t>
+      </w:r>
+      <w:r>
+        <w:rPr>
+          <w:rFonts w:ascii="Times New Roman" w:eastAsia="Times New Roman" w:hAnsi="Times New Roman" w:cs="Times New Roman"/>
           <w:color w:val="333333"/>
           <w:sz w:val="23"/>
           <w:szCs w:val="23"/>
           <w:shd w:val="clear" w:color="auto" w:fill="FFFFFF"/>
         </w:rPr>
-        <w:t xml:space="preserve"> PHP Framework: Best for Web 2.0 Development</w:t>
-      </w:r>
-      <w:r>
-        <w:rPr>
-          <w:rFonts w:ascii="Times New Roman" w:eastAsia="Times New Roman" w:hAnsi="Times New Roman" w:cs="Times New Roman"/>
-          <w:color w:val="333333"/>
-          <w:sz w:val="23"/>
-          <w:szCs w:val="23"/>
-          <w:shd w:val="clear" w:color="auto" w:fill="FFFFFF"/>
-        </w:rPr>
-        <w:t xml:space="preserve">. </w:t>
-      </w:r>
-      <w:proofErr w:type="spellStart"/>
-      <w:proofErr w:type="gramStart"/>
-      <w:r>
-        <w:rPr>
-          <w:rFonts w:ascii="Times New Roman" w:eastAsia="Times New Roman" w:hAnsi="Times New Roman" w:cs="Times New Roman"/>
-          <w:color w:val="333333"/>
-          <w:sz w:val="23"/>
-          <w:szCs w:val="23"/>
-          <w:shd w:val="clear" w:color="auto" w:fill="FFFFFF"/>
-        </w:rPr>
-        <w:t>N.p</w:t>
-      </w:r>
-      <w:proofErr w:type="spellEnd"/>
-      <w:proofErr w:type="gramEnd"/>
-      <w:r>
-        <w:rPr>
-          <w:rFonts w:ascii="Times New Roman" w:eastAsia="Times New Roman" w:hAnsi="Times New Roman" w:cs="Times New Roman"/>
-          <w:color w:val="333333"/>
-          <w:sz w:val="23"/>
-          <w:szCs w:val="23"/>
-          <w:shd w:val="clear" w:color="auto" w:fill="FFFFFF"/>
-        </w:rPr>
-        <w:t xml:space="preserve">., </w:t>
-      </w:r>
-      <w:proofErr w:type="spellStart"/>
-      <w:r>
-        <w:rPr>
-          <w:rFonts w:ascii="Times New Roman" w:eastAsia="Times New Roman" w:hAnsi="Times New Roman" w:cs="Times New Roman"/>
-          <w:color w:val="333333"/>
-          <w:sz w:val="23"/>
-          <w:szCs w:val="23"/>
-          <w:shd w:val="clear" w:color="auto" w:fill="FFFFFF"/>
-        </w:rPr>
-        <w:t>n.d.</w:t>
-      </w:r>
-      <w:proofErr w:type="spellEnd"/>
-      <w:r>
-        <w:rPr>
-          <w:rFonts w:ascii="Times New Roman" w:eastAsia="Times New Roman" w:hAnsi="Times New Roman" w:cs="Times New Roman"/>
-          <w:color w:val="333333"/>
-          <w:sz w:val="23"/>
-          <w:szCs w:val="23"/>
-          <w:shd w:val="clear" w:color="auto" w:fill="FFFFFF"/>
-        </w:rPr>
-        <w:t xml:space="preserve"> Web. 24 July 2014. &lt;http://www.yiiframework.com/doc/&gt;</w:t>
+        <w:t>. N.p., n.d. Web. 24 July 2014. &lt;http://www.yiiframework.com/doc/&gt;</w:t>
       </w:r>
     </w:p>
     <w:p>
@@ -12924,53 +12151,17 @@
           <w:szCs w:val="23"/>
           <w:shd w:val="clear" w:color="auto" w:fill="FFFFFF"/>
         </w:rPr>
-        <w:t xml:space="preserve">Pro </w:t>
-      </w:r>
-      <w:proofErr w:type="spellStart"/>
-      <w:r>
-        <w:rPr>
-          <w:rFonts w:ascii="Times New Roman" w:eastAsia="Times New Roman" w:hAnsi="Times New Roman" w:cs="Times New Roman"/>
-          <w:i/>
-          <w:iCs/>
+        <w:t>Pro Git</w:t>
+      </w:r>
+      <w:r>
+        <w:rPr>
+          <w:rFonts w:ascii="Times New Roman" w:eastAsia="Times New Roman" w:hAnsi="Times New Roman" w:cs="Times New Roman"/>
           <w:color w:val="333333"/>
           <w:sz w:val="23"/>
           <w:szCs w:val="23"/>
           <w:shd w:val="clear" w:color="auto" w:fill="FFFFFF"/>
         </w:rPr>
-        <w:t>Git</w:t>
-      </w:r>
-      <w:proofErr w:type="spellEnd"/>
-      <w:r>
-        <w:rPr>
-          <w:rFonts w:ascii="Times New Roman" w:eastAsia="Times New Roman" w:hAnsi="Times New Roman" w:cs="Times New Roman"/>
-          <w:color w:val="333333"/>
-          <w:sz w:val="23"/>
-          <w:szCs w:val="23"/>
-          <w:shd w:val="clear" w:color="auto" w:fill="FFFFFF"/>
-        </w:rPr>
-        <w:t xml:space="preserve">. Berkeley, CA: </w:t>
-      </w:r>
-      <w:proofErr w:type="spellStart"/>
-      <w:r>
-        <w:rPr>
-          <w:rFonts w:ascii="Times New Roman" w:eastAsia="Times New Roman" w:hAnsi="Times New Roman" w:cs="Times New Roman"/>
-          <w:color w:val="333333"/>
-          <w:sz w:val="23"/>
-          <w:szCs w:val="23"/>
-          <w:shd w:val="clear" w:color="auto" w:fill="FFFFFF"/>
-        </w:rPr>
-        <w:t>Apress</w:t>
-      </w:r>
-      <w:proofErr w:type="spellEnd"/>
-      <w:r>
-        <w:rPr>
-          <w:rFonts w:ascii="Times New Roman" w:eastAsia="Times New Roman" w:hAnsi="Times New Roman" w:cs="Times New Roman"/>
-          <w:color w:val="333333"/>
-          <w:sz w:val="23"/>
-          <w:szCs w:val="23"/>
-          <w:shd w:val="clear" w:color="auto" w:fill="FFFFFF"/>
-        </w:rPr>
-        <w:t>, 2009. Online. &lt;http://git-scm.com/book/en/Getting-Started&gt;</w:t>
+        <w:t>. Berkeley, CA: Apress, 2009. Online. &lt;http://git-scm.com/book/en/Getting-Started&gt;</w:t>
       </w:r>
       <w:bookmarkStart w:id="26" w:name="_Toc404468570"/>
       <w:r>
@@ -13145,6 +12336,7 @@
           <w:dataBinding w:prefixMappings="xmlns:ns0='http://purl.org/dc/elements/1.1/' xmlns:ns1='http://schemas.openxmlformats.org/package/2006/metadata/core-properties' " w:xpath="/ns1:coreProperties[1]/ns0:creator[1]" w:storeItemID="{6C3C8BC8-F283-45AE-878A-BAB7291924A1}"/>
           <w:text/>
         </w:sdtPr>
+        <w:sdtEndPr/>
         <w:sdtContent>
           <w:tc>
             <w:tcPr>
@@ -13173,7 +12365,25 @@
                   <w:sz w:val="18"/>
                   <w:szCs w:val="18"/>
                 </w:rPr>
-                <w:t>FIU  | Virtual job fair v4  | Feasibilty study and project plan</w:t>
+                <w:t>FIU  | Virtual job fair v</w:t>
+              </w:r>
+              <w:r>
+                <w:rPr>
+                  <w:caps/>
+                  <w:color w:val="808080" w:themeColor="background1" w:themeShade="80"/>
+                  <w:sz w:val="18"/>
+                  <w:szCs w:val="18"/>
+                </w:rPr>
+                <w:t>5</w:t>
+              </w:r>
+              <w:r>
+                <w:rPr>
+                  <w:caps/>
+                  <w:color w:val="808080" w:themeColor="background1" w:themeShade="80"/>
+                  <w:sz w:val="18"/>
+                  <w:szCs w:val="18"/>
+                </w:rPr>
+                <w:t xml:space="preserve">  | Feasibilty study and project plan</w:t>
               </w:r>
             </w:p>
           </w:tc>
@@ -13217,7 +12427,7 @@
               <w:sz w:val="18"/>
               <w:szCs w:val="18"/>
             </w:rPr>
-            <w:t>22</w:t>
+            <w:t>21</w:t>
           </w:r>
           <w:r>
             <w:rPr>
@@ -20556,7 +19766,7 @@
 </file>
 
 <file path=customXml/itemProps1.xml><?xml version="1.0" encoding="utf-8"?>
-<ds:datastoreItem xmlns:ds="http://schemas.openxmlformats.org/officeDocument/2006/customXml" ds:itemID="{0E7786A4-DC95-4670-B6AD-5304AA15AAB8}">
+<ds:datastoreItem xmlns:ds="http://schemas.openxmlformats.org/officeDocument/2006/customXml" ds:itemID="{761F08E9-AE94-45BC-9FAC-6D34646FDB72}">
   <ds:schemaRefs>
     <ds:schemaRef ds:uri="http://schemas.openxmlformats.org/officeDocument/2006/bibliography"/>
   </ds:schemaRefs>

</xml_diff>

<commit_message>
Restructuring the project dirctories to follow the Senior Porject Directory Template.
</commit_message>
<xml_diff>
--- a/Documents/Deliverable 1-FSPP-Virtual Job FairV5.docx
+++ b/Documents/Deliverable 1-FSPP-Virtual Job FairV5.docx
@@ -330,8 +330,6 @@
         </w:rPr>
         <w:t>Virtual Job Fair 5</w:t>
       </w:r>
-      <w:bookmarkStart w:id="0" w:name="_GoBack"/>
-      <w:bookmarkEnd w:id="0"/>
       <w:r>
         <w:rPr>
           <w:rFonts w:ascii="Times New Roman" w:eastAsia="Times New Roman" w:hAnsi="Times New Roman" w:cs="Times New Roman"/>
@@ -2821,7 +2819,7 @@
       <w:pPr>
         <w:pStyle w:val="Heading1"/>
       </w:pPr>
-      <w:bookmarkStart w:id="1" w:name="_Toc274052932"/>
+      <w:bookmarkStart w:id="0" w:name="_Toc274052932"/>
       <w:r>
         <w:lastRenderedPageBreak/>
         <w:t>1.</w:t>
@@ -2829,7 +2827,7 @@
       <w:r>
         <w:t>Introduction</w:t>
       </w:r>
-      <w:bookmarkEnd w:id="1"/>
+      <w:bookmarkEnd w:id="0"/>
     </w:p>
     <w:p>
       <w:pPr>
@@ -2861,14 +2859,14 @@
           <w:sz w:val="28"/>
         </w:rPr>
       </w:pPr>
-      <w:bookmarkStart w:id="2" w:name="_Toc274052933"/>
+      <w:bookmarkStart w:id="1" w:name="_Toc274052933"/>
       <w:r>
         <w:rPr>
           <w:sz w:val="28"/>
         </w:rPr>
         <w:t>1.1-Problem definition</w:t>
       </w:r>
-      <w:bookmarkEnd w:id="2"/>
+      <w:bookmarkEnd w:id="1"/>
     </w:p>
     <w:p/>
     <w:p>
@@ -2957,81 +2955,81 @@
           <w:sz w:val="28"/>
         </w:rPr>
       </w:pPr>
-      <w:bookmarkStart w:id="3" w:name="_Toc274052934"/>
+      <w:bookmarkStart w:id="2" w:name="_Toc274052934"/>
       <w:r>
         <w:rPr>
           <w:sz w:val="28"/>
         </w:rPr>
         <w:t>1.2-Background</w:t>
       </w:r>
+      <w:bookmarkEnd w:id="2"/>
+      <w:r>
+        <w:rPr>
+          <w:sz w:val="28"/>
+        </w:rPr>
+        <w:t xml:space="preserve"> </w:t>
+      </w:r>
+    </w:p>
+    <w:p/>
+    <w:p>
+      <w:pPr>
+        <w:rPr>
+          <w:rFonts w:ascii="Times New Roman" w:hAnsi="Times New Roman"/>
+          <w:sz w:val="24"/>
+        </w:rPr>
+      </w:pPr>
+      <w:r>
+        <w:rPr>
+          <w:rFonts w:ascii="Times New Roman" w:hAnsi="Times New Roman"/>
+          <w:sz w:val="24"/>
+        </w:rPr>
+        <w:t>The Virtual Job Fair project was introduced by Dr. Masoud Sadjadi as one of the assigned projects for the Senior Project class in the spring of 2013. It was initially developed by a team of five students, along with the overview and guidance of Dr. Sadjadi and Juan Caraballo. Then the project was continue in the fall of 2013 by another group that were assigned with the task of improving on the existing application and of developing additional functionality that will aid in the process of interviewing prospective employees.</w:t>
+      </w:r>
+    </w:p>
+    <w:p>
+      <w:pPr>
+        <w:rPr>
+          <w:rFonts w:ascii="Times New Roman" w:hAnsi="Times New Roman"/>
+          <w:sz w:val="24"/>
+        </w:rPr>
+      </w:pPr>
+      <w:r>
+        <w:rPr>
+          <w:rFonts w:ascii="Times New Roman" w:hAnsi="Times New Roman"/>
+          <w:sz w:val="24"/>
+        </w:rPr>
+        <w:t>Every semester now students are assigned with the task of improving or providing a new features that will greatly benefit the student’ and employer user experience in the VJF website. In addition, improve the way that the system communicates with employers and students.</w:t>
+      </w:r>
+    </w:p>
+    <w:p>
+      <w:pPr>
+        <w:rPr>
+          <w:rFonts w:ascii="Times New Roman" w:hAnsi="Times New Roman"/>
+          <w:sz w:val="24"/>
+        </w:rPr>
+      </w:pPr>
+      <w:r>
+        <w:rPr>
+          <w:sz w:val="24"/>
+        </w:rPr>
+        <w:tab/>
+      </w:r>
+    </w:p>
+    <w:p>
+      <w:pPr>
+        <w:pStyle w:val="Heading2"/>
+        <w:rPr>
+          <w:sz w:val="28"/>
+        </w:rPr>
+      </w:pPr>
+      <w:bookmarkStart w:id="3" w:name="_Toc274052935"/>
+      <w:r>
+        <w:rPr>
+          <w:sz w:val="28"/>
+        </w:rPr>
+        <w:t>1.3-Definitions, Acronyms, and Abbreviations</w:t>
+      </w:r>
       <w:bookmarkEnd w:id="3"/>
-      <w:r>
-        <w:rPr>
-          <w:sz w:val="28"/>
-        </w:rPr>
-        <w:t xml:space="preserve"> </w:t>
-      </w:r>
-    </w:p>
-    <w:p/>
-    <w:p>
-      <w:pPr>
-        <w:rPr>
-          <w:rFonts w:ascii="Times New Roman" w:hAnsi="Times New Roman"/>
-          <w:sz w:val="24"/>
-        </w:rPr>
-      </w:pPr>
-      <w:r>
-        <w:rPr>
-          <w:rFonts w:ascii="Times New Roman" w:hAnsi="Times New Roman"/>
-          <w:sz w:val="24"/>
-        </w:rPr>
-        <w:t>The Virtual Job Fair project was introduced by Dr. Masoud Sadjadi as one of the assigned projects for the Senior Project class in the spring of 2013. It was initially developed by a team of five students, along with the overview and guidance of Dr. Sadjadi and Juan Caraballo. Then the project was continue in the fall of 2013 by another group that were assigned with the task of improving on the existing application and of developing additional functionality that will aid in the process of interviewing prospective employees.</w:t>
-      </w:r>
-    </w:p>
-    <w:p>
-      <w:pPr>
-        <w:rPr>
-          <w:rFonts w:ascii="Times New Roman" w:hAnsi="Times New Roman"/>
-          <w:sz w:val="24"/>
-        </w:rPr>
-      </w:pPr>
-      <w:r>
-        <w:rPr>
-          <w:rFonts w:ascii="Times New Roman" w:hAnsi="Times New Roman"/>
-          <w:sz w:val="24"/>
-        </w:rPr>
-        <w:t>Every semester now students are assigned with the task of improving or providing a new features that will greatly benefit the student’ and employer user experience in the VJF website. In addition, improve the way that the system communicates with employers and students.</w:t>
-      </w:r>
-    </w:p>
-    <w:p>
-      <w:pPr>
-        <w:rPr>
-          <w:rFonts w:ascii="Times New Roman" w:hAnsi="Times New Roman"/>
-          <w:sz w:val="24"/>
-        </w:rPr>
-      </w:pPr>
-      <w:r>
-        <w:rPr>
-          <w:sz w:val="24"/>
-        </w:rPr>
-        <w:tab/>
-      </w:r>
-    </w:p>
-    <w:p>
-      <w:pPr>
-        <w:pStyle w:val="Heading2"/>
-        <w:rPr>
-          <w:sz w:val="28"/>
-        </w:rPr>
-      </w:pPr>
-      <w:bookmarkStart w:id="4" w:name="_Toc274052935"/>
-      <w:r>
-        <w:rPr>
-          <w:sz w:val="28"/>
-        </w:rPr>
-        <w:t>1.3-Definitions, Acronyms, and Abbreviations</w:t>
-      </w:r>
-      <w:bookmarkEnd w:id="4"/>
       <w:r>
         <w:rPr>
           <w:sz w:val="28"/>
@@ -3600,14 +3598,14 @@
           <w:sz w:val="28"/>
         </w:rPr>
       </w:pPr>
-      <w:bookmarkStart w:id="5" w:name="_Toc274052936"/>
+      <w:bookmarkStart w:id="4" w:name="_Toc274052936"/>
       <w:r>
         <w:rPr>
           <w:sz w:val="28"/>
         </w:rPr>
         <w:t>1.4-Overview of document</w:t>
       </w:r>
-      <w:bookmarkEnd w:id="5"/>
+      <w:bookmarkEnd w:id="4"/>
     </w:p>
     <w:p/>
     <w:p>
@@ -3649,7 +3647,7 @@
       <w:pPr>
         <w:pStyle w:val="Heading1"/>
       </w:pPr>
-      <w:bookmarkStart w:id="6" w:name="_Toc274052937"/>
+      <w:bookmarkStart w:id="5" w:name="_Toc274052937"/>
       <w:r>
         <w:lastRenderedPageBreak/>
         <w:t>2.</w:t>
@@ -3657,7 +3655,7 @@
       <w:r>
         <w:t>Feasibility Study</w:t>
       </w:r>
-      <w:bookmarkEnd w:id="6"/>
+      <w:bookmarkEnd w:id="5"/>
     </w:p>
     <w:p/>
     <w:p>
@@ -3695,14 +3693,14 @@
           <w:sz w:val="28"/>
         </w:rPr>
       </w:pPr>
-      <w:bookmarkStart w:id="7" w:name="_Toc274052938"/>
+      <w:bookmarkStart w:id="6" w:name="_Toc274052938"/>
       <w:r>
         <w:rPr>
           <w:sz w:val="28"/>
         </w:rPr>
         <w:t>2.1-Description of Current System (Limitations and Constraints)</w:t>
       </w:r>
-      <w:bookmarkEnd w:id="7"/>
+      <w:bookmarkEnd w:id="6"/>
     </w:p>
     <w:p/>
     <w:p>
@@ -4567,7 +4565,7 @@
           <w:sz w:val="28"/>
         </w:rPr>
       </w:pPr>
-      <w:bookmarkStart w:id="8" w:name="_Toc274052939"/>
+      <w:bookmarkStart w:id="7" w:name="_Toc274052939"/>
       <w:r>
         <w:rPr>
           <w:rFonts w:ascii="Times New Roman" w:hAnsi="Times New Roman"/>
@@ -4575,7 +4573,7 @@
         </w:rPr>
         <w:t>2.2-Purpose of New System</w:t>
       </w:r>
-      <w:bookmarkEnd w:id="8"/>
+      <w:bookmarkEnd w:id="7"/>
       <w:r>
         <w:rPr>
           <w:rFonts w:ascii="Times New Roman" w:hAnsi="Times New Roman"/>
@@ -5059,14 +5057,14 @@
           <w:sz w:val="28"/>
         </w:rPr>
       </w:pPr>
-      <w:bookmarkStart w:id="9" w:name="_Toc274052940"/>
+      <w:bookmarkStart w:id="8" w:name="_Toc274052940"/>
       <w:r>
         <w:rPr>
           <w:sz w:val="28"/>
         </w:rPr>
         <w:t>2.3-High-level Definition of User Requirements (must include security/privacy requirements)</w:t>
       </w:r>
-      <w:bookmarkEnd w:id="9"/>
+      <w:bookmarkEnd w:id="8"/>
     </w:p>
     <w:p>
       <w:pPr>
@@ -6765,14 +6763,14 @@
           <w:sz w:val="28"/>
         </w:rPr>
       </w:pPr>
-      <w:bookmarkStart w:id="10" w:name="_Toc274052941"/>
+      <w:bookmarkStart w:id="9" w:name="_Toc274052941"/>
       <w:r>
         <w:rPr>
           <w:sz w:val="28"/>
         </w:rPr>
         <w:t>2.4- Alternative Solutions</w:t>
       </w:r>
-      <w:bookmarkEnd w:id="10"/>
+      <w:bookmarkEnd w:id="9"/>
     </w:p>
     <w:p>
       <w:pPr>
@@ -6811,14 +6809,14 @@
           <w:sz w:val="28"/>
         </w:rPr>
       </w:pPr>
-      <w:bookmarkStart w:id="11" w:name="_Toc274052942"/>
+      <w:bookmarkStart w:id="10" w:name="_Toc274052942"/>
       <w:r>
         <w:rPr>
           <w:sz w:val="28"/>
         </w:rPr>
         <w:t>2.4.1-Description of Alternatives</w:t>
       </w:r>
-      <w:bookmarkEnd w:id="11"/>
+      <w:bookmarkEnd w:id="10"/>
     </w:p>
     <w:p>
       <w:pPr>
@@ -7570,14 +7568,14 @@
           <w:sz w:val="28"/>
         </w:rPr>
       </w:pPr>
-      <w:bookmarkStart w:id="12" w:name="_Toc274052943"/>
+      <w:bookmarkStart w:id="11" w:name="_Toc274052943"/>
       <w:r>
         <w:rPr>
           <w:sz w:val="28"/>
         </w:rPr>
         <w:t>2.4.2-Selection Criteria (Briefly describe the feasibility criteria used in the analysis component)</w:t>
       </w:r>
-      <w:bookmarkEnd w:id="12"/>
+      <w:bookmarkEnd w:id="11"/>
     </w:p>
     <w:p>
       <w:pPr>
@@ -7830,14 +7828,14 @@
           <w:sz w:val="28"/>
         </w:rPr>
       </w:pPr>
-      <w:bookmarkStart w:id="13" w:name="_Toc274052945"/>
+      <w:bookmarkStart w:id="12" w:name="_Toc274052945"/>
       <w:r>
         <w:rPr>
           <w:sz w:val="28"/>
         </w:rPr>
         <w:t>2.5-Recommendations</w:t>
       </w:r>
-      <w:bookmarkEnd w:id="13"/>
+      <w:bookmarkEnd w:id="12"/>
     </w:p>
     <w:p>
       <w:pPr>
@@ -8472,7 +8470,7 @@
       <w:pPr>
         <w:pStyle w:val="Heading1"/>
       </w:pPr>
-      <w:bookmarkStart w:id="14" w:name="_Toc274052946"/>
+      <w:bookmarkStart w:id="13" w:name="_Toc274052946"/>
       <w:r>
         <w:t>3.</w:t>
       </w:r>
@@ -8482,7 +8480,7 @@
       <w:r>
         <w:t>Project Plan</w:t>
       </w:r>
-      <w:bookmarkEnd w:id="14"/>
+      <w:bookmarkEnd w:id="13"/>
     </w:p>
     <w:p>
       <w:pPr>
@@ -8524,14 +8522,14 @@
           <w:sz w:val="28"/>
         </w:rPr>
       </w:pPr>
-      <w:bookmarkStart w:id="15" w:name="_Toc274052947"/>
+      <w:bookmarkStart w:id="14" w:name="_Toc274052947"/>
       <w:r>
         <w:rPr>
           <w:sz w:val="28"/>
         </w:rPr>
         <w:t>3.1-Project Organization</w:t>
       </w:r>
-      <w:bookmarkEnd w:id="15"/>
+      <w:bookmarkEnd w:id="14"/>
     </w:p>
     <w:p>
       <w:pPr>
@@ -8652,14 +8650,14 @@
           <w:sz w:val="28"/>
         </w:rPr>
       </w:pPr>
-      <w:bookmarkStart w:id="16" w:name="_Toc274052948"/>
+      <w:bookmarkStart w:id="15" w:name="_Toc274052948"/>
       <w:r>
         <w:rPr>
           <w:sz w:val="28"/>
         </w:rPr>
         <w:t>3.1.1-Project Personnel Organization</w:t>
       </w:r>
-      <w:bookmarkEnd w:id="16"/>
+      <w:bookmarkEnd w:id="15"/>
     </w:p>
     <w:p/>
     <w:tbl>
@@ -8669,14 +8667,14 @@
         <w:tblLook w:val="00A0" w:firstRow="1" w:lastRow="0" w:firstColumn="1" w:lastColumn="0" w:noHBand="0" w:noVBand="0"/>
       </w:tblPr>
       <w:tblGrid>
-        <w:gridCol w:w="2775"/>
-        <w:gridCol w:w="2792"/>
+        <w:gridCol w:w="2727"/>
+        <w:gridCol w:w="2840"/>
         <w:gridCol w:w="3289"/>
       </w:tblGrid>
       <w:tr>
         <w:tc>
           <w:tcPr>
-            <w:tcW w:w="2952" w:type="dxa"/>
+            <w:tcW w:w="2727" w:type="dxa"/>
           </w:tcPr>
           <w:p>
             <w:r>
@@ -8686,7 +8684,7 @@
         </w:tc>
         <w:tc>
           <w:tcPr>
-            <w:tcW w:w="2952" w:type="dxa"/>
+            <w:tcW w:w="2840" w:type="dxa"/>
           </w:tcPr>
           <w:p>
             <w:r>
@@ -8696,7 +8694,7 @@
         </w:tc>
         <w:tc>
           <w:tcPr>
-            <w:tcW w:w="2952" w:type="dxa"/>
+            <w:tcW w:w="3289" w:type="dxa"/>
           </w:tcPr>
           <w:p>
             <w:r>
@@ -8708,59 +8706,30 @@
       <w:tr>
         <w:tc>
           <w:tcPr>
-            <w:tcW w:w="2952" w:type="dxa"/>
+            <w:tcW w:w="2727" w:type="dxa"/>
           </w:tcPr>
           <w:p>
             <w:r>
-              <w:t>Erick Arenas</w:t>
+              <w:t>Rogelio Alonso</w:t>
             </w:r>
           </w:p>
         </w:tc>
         <w:tc>
           <w:tcPr>
-            <w:tcW w:w="2952" w:type="dxa"/>
+            <w:tcW w:w="2840" w:type="dxa"/>
           </w:tcPr>
           <w:p>
             <w:r>
               <w:t>Developer</w:t>
             </w:r>
-          </w:p>
-        </w:tc>
-        <w:tc>
-          <w:tcPr>
-            <w:tcW w:w="2952" w:type="dxa"/>
-          </w:tcPr>
-          <w:p>
             <w:r>
-              <w:t>Documentation/Implementation</w:t>
-            </w:r>
-          </w:p>
-        </w:tc>
-      </w:tr>
-      <w:tr>
-        <w:tc>
-          <w:tcPr>
-            <w:tcW w:w="2952" w:type="dxa"/>
-          </w:tcPr>
-          <w:p>
-            <w:r>
-              <w:t>Artiom Tiurin</w:t>
+              <w:t>/SCRUM MASTER</w:t>
             </w:r>
           </w:p>
         </w:tc>
         <w:tc>
           <w:tcPr>
-            <w:tcW w:w="2952" w:type="dxa"/>
-          </w:tcPr>
-          <w:p>
-            <w:r>
-              <w:t>Developer</w:t>
-            </w:r>
-          </w:p>
-        </w:tc>
-        <w:tc>
-          <w:tcPr>
-            <w:tcW w:w="2952" w:type="dxa"/>
+            <w:tcW w:w="3289" w:type="dxa"/>
           </w:tcPr>
           <w:p>
             <w:r>
@@ -8784,14 +8753,14 @@
           <w:sz w:val="28"/>
         </w:rPr>
       </w:pPr>
-      <w:bookmarkStart w:id="17" w:name="_Toc274052949"/>
+      <w:bookmarkStart w:id="16" w:name="_Toc274052949"/>
       <w:r>
         <w:rPr>
           <w:sz w:val="28"/>
         </w:rPr>
         <w:t>3.1.2-Hardware and Software Resources</w:t>
       </w:r>
-      <w:bookmarkEnd w:id="17"/>
+      <w:bookmarkEnd w:id="16"/>
       <w:r>
         <w:rPr>
           <w:sz w:val="28"/>
@@ -9355,7 +9324,7 @@
           <w:sz w:val="28"/>
         </w:rPr>
       </w:pPr>
-      <w:bookmarkStart w:id="18" w:name="_Toc274052950"/>
+      <w:bookmarkStart w:id="17" w:name="_Toc274052950"/>
       <w:r>
         <w:rPr>
           <w:sz w:val="28"/>
@@ -9363,7 +9332,7 @@
         <w:lastRenderedPageBreak/>
         <w:t>3.2-Identification of Tasks, Milestones and Deliverables (work breakdown</w:t>
       </w:r>
-      <w:bookmarkEnd w:id="18"/>
+      <w:bookmarkEnd w:id="17"/>
       <w:r>
         <w:rPr>
           <w:sz w:val="28"/>
@@ -9415,7 +9384,7 @@
           </w:tcPr>
           <w:p>
             <w:r>
-              <w:t>8/25/14</w:t>
+              <w:t>1/12/15</w:t>
             </w:r>
           </w:p>
         </w:tc>
@@ -9453,7 +9422,13 @@
           </w:tcPr>
           <w:p>
             <w:r>
-              <w:t>9/1/14</w:t>
+              <w:t>1</w:t>
+            </w:r>
+            <w:r>
+              <w:t>/1</w:t>
+            </w:r>
+            <w:r>
+              <w:t>9/15</w:t>
             </w:r>
           </w:p>
         </w:tc>
@@ -9464,7 +9439,7 @@
           </w:tcPr>
           <w:p>
             <w:r>
-              <w:t>Project Requirement</w:t>
+              <w:t>Accept Project, Assign Roles, User Stories, Requirement Analysis and Product Backlog</w:t>
             </w:r>
           </w:p>
         </w:tc>
@@ -9491,7 +9466,7 @@
           </w:tcPr>
           <w:p>
             <w:r>
-              <w:t>9/8/14</w:t>
+              <w:t>1/26/15</w:t>
             </w:r>
           </w:p>
         </w:tc>
@@ -9502,45 +9477,13 @@
           </w:tcPr>
           <w:p>
             <w:r>
-              <w:t>Feasibility Study and Project Plan</w:t>
+              <w:t xml:space="preserve">Feasibility Study, </w:t>
             </w:r>
-          </w:p>
-        </w:tc>
-      </w:tr>
-      <w:tr>
-        <w:trPr>
-          <w:tblCellSpacing w:w="20" w:type="dxa"/>
-        </w:trPr>
-        <w:tc>
-          <w:tcPr>
-            <w:tcW w:w="1500" w:type="dxa"/>
-            <w:shd w:val="clear" w:color="auto" w:fill="auto"/>
-          </w:tcPr>
-          <w:p>
             <w:r>
-              <w:t>Week 3</w:t>
+              <w:t>Project Plan</w:t>
             </w:r>
-          </w:p>
-        </w:tc>
-        <w:tc>
-          <w:tcPr>
-            <w:tcW w:w="1308" w:type="dxa"/>
-            <w:shd w:val="clear" w:color="auto" w:fill="auto"/>
-          </w:tcPr>
-          <w:p>
             <w:r>
-              <w:t>9/8/14</w:t>
-            </w:r>
-          </w:p>
-        </w:tc>
-        <w:tc>
-          <w:tcPr>
-            <w:tcW w:w="4846" w:type="dxa"/>
-            <w:shd w:val="clear" w:color="auto" w:fill="auto"/>
-          </w:tcPr>
-          <w:p>
-            <w:r>
-              <w:t>VM running and github set up</w:t>
+              <w:t>, System Design and Object Design</w:t>
             </w:r>
           </w:p>
         </w:tc>
@@ -9567,7 +9510,7 @@
           </w:tcPr>
           <w:p>
             <w:r>
-              <w:t>9/19/14</w:t>
+              <w:t>2/2/15</w:t>
             </w:r>
           </w:p>
         </w:tc>
@@ -9578,7 +9521,7 @@
           </w:tcPr>
           <w:p>
             <w:r>
-              <w:t>Requirement Document</w:t>
+              <w:t>Project Introduction, Sprint 1 Planning, Implementation and Testing</w:t>
             </w:r>
           </w:p>
         </w:tc>
@@ -9594,7 +9537,10 @@
           </w:tcPr>
           <w:p>
             <w:r>
-              <w:t>Week 4</w:t>
+              <w:t xml:space="preserve">Week </w:t>
+            </w:r>
+            <w:r>
+              <w:t>5</w:t>
             </w:r>
           </w:p>
         </w:tc>
@@ -9605,7 +9551,7 @@
           </w:tcPr>
           <w:p>
             <w:r>
-              <w:t>9/19/14</w:t>
+              <w:t>2/9/15</w:t>
             </w:r>
           </w:p>
         </w:tc>
@@ -9616,7 +9562,7 @@
           </w:tcPr>
           <w:p>
             <w:r>
-              <w:t>Fix bugs of current system</w:t>
+              <w:t>Project Introduction, Sprint 1 Integration and Testing. Sprint 1 Review</w:t>
             </w:r>
           </w:p>
         </w:tc>
@@ -9632,7 +9578,10 @@
           </w:tcPr>
           <w:p>
             <w:r>
-              <w:t>Week 5</w:t>
+              <w:t xml:space="preserve">Week </w:t>
+            </w:r>
+            <w:r>
+              <w:t>6</w:t>
             </w:r>
           </w:p>
         </w:tc>
@@ -9643,7 +9592,10 @@
           </w:tcPr>
           <w:p>
             <w:r>
-              <w:t>10/1/14</w:t>
+              <w:t>2/16/</w:t>
+            </w:r>
+            <w:r>
+              <w:t>15</w:t>
             </w:r>
           </w:p>
         </w:tc>
@@ -9654,7 +9606,7 @@
           </w:tcPr>
           <w:p>
             <w:r>
-              <w:t>Test current system</w:t>
+              <w:t>Project Report, Sprint 2 Planning, Implementation and Testing</w:t>
             </w:r>
           </w:p>
         </w:tc>
@@ -9670,7 +9622,10 @@
           </w:tcPr>
           <w:p>
             <w:r>
-              <w:t>Week 5</w:t>
+              <w:t xml:space="preserve">Week </w:t>
+            </w:r>
+            <w:r>
+              <w:t>7</w:t>
             </w:r>
           </w:p>
         </w:tc>
@@ -9681,7 +9636,10 @@
           </w:tcPr>
           <w:p>
             <w:r>
-              <w:t>10/1/14</w:t>
+              <w:t>2/23/</w:t>
+            </w:r>
+            <w:r>
+              <w:t>15</w:t>
             </w:r>
           </w:p>
         </w:tc>
@@ -9692,7 +9650,7 @@
           </w:tcPr>
           <w:p>
             <w:r>
-              <w:t>Design Document</w:t>
+              <w:t>Project Report, Sprint 2 Integration and Testing. Sprint 2 Review</w:t>
             </w:r>
           </w:p>
         </w:tc>
@@ -9708,7 +9666,10 @@
           </w:tcPr>
           <w:p>
             <w:r>
-              <w:t>Week 6</w:t>
+              <w:t xml:space="preserve">Week </w:t>
+            </w:r>
+            <w:r>
+              <w:t>8</w:t>
             </w:r>
           </w:p>
         </w:tc>
@@ -9719,7 +9680,10 @@
           </w:tcPr>
           <w:p>
             <w:r>
-              <w:t>10/7/14</w:t>
+              <w:t>3/2/</w:t>
+            </w:r>
+            <w:r>
+              <w:t>15</w:t>
             </w:r>
           </w:p>
         </w:tc>
@@ -9730,7 +9694,7 @@
           </w:tcPr>
           <w:p>
             <w:r>
-              <w:t>Feature 1: Employers search queries</w:t>
+              <w:t>Project Report, Sprint 3 Planning, Implementation and Testing</w:t>
             </w:r>
           </w:p>
         </w:tc>
@@ -9746,7 +9710,10 @@
           </w:tcPr>
           <w:p>
             <w:r>
-              <w:t>Week 6</w:t>
+              <w:t xml:space="preserve">Week </w:t>
+            </w:r>
+            <w:r>
+              <w:t>9</w:t>
             </w:r>
           </w:p>
         </w:tc>
@@ -9757,7 +9724,10 @@
           </w:tcPr>
           <w:p>
             <w:r>
-              <w:t>10/7/14</w:t>
+              <w:t>3/9/</w:t>
+            </w:r>
+            <w:r>
+              <w:t>15</w:t>
             </w:r>
           </w:p>
         </w:tc>
@@ -9768,7 +9738,7 @@
           </w:tcPr>
           <w:p>
             <w:r>
-              <w:t>Allow the creation of accounts for admin</w:t>
+              <w:t>Spring Break</w:t>
             </w:r>
           </w:p>
         </w:tc>
@@ -9784,7 +9754,10 @@
           </w:tcPr>
           <w:p>
             <w:r>
-              <w:t>Week 7</w:t>
+              <w:t xml:space="preserve">Week </w:t>
+            </w:r>
+            <w:r>
+              <w:t>10</w:t>
             </w:r>
           </w:p>
         </w:tc>
@@ -9795,7 +9768,10 @@
           </w:tcPr>
           <w:p>
             <w:r>
-              <w:t>10/15/14</w:t>
+              <w:t>3/16/</w:t>
+            </w:r>
+            <w:r>
+              <w:t>15</w:t>
             </w:r>
           </w:p>
         </w:tc>
@@ -9806,7 +9782,7 @@
           </w:tcPr>
           <w:p>
             <w:r>
-              <w:t>Expand user advance search</w:t>
+              <w:t>Project Report, Sprint 3 Integration and Testing. Sprint 3 Review</w:t>
             </w:r>
           </w:p>
         </w:tc>
@@ -9822,7 +9798,10 @@
           </w:tcPr>
           <w:p>
             <w:r>
-              <w:t>Week 8</w:t>
+              <w:t xml:space="preserve">Week </w:t>
+            </w:r>
+            <w:r>
+              <w:t>11</w:t>
             </w:r>
           </w:p>
         </w:tc>
@@ -9833,7 +9812,10 @@
           </w:tcPr>
           <w:p>
             <w:r>
-              <w:t>10/22/14</w:t>
+              <w:t>3/23/</w:t>
+            </w:r>
+            <w:r>
+              <w:t>15</w:t>
             </w:r>
           </w:p>
         </w:tc>
@@ -9844,7 +9826,7 @@
           </w:tcPr>
           <w:p>
             <w:r>
-              <w:t>Dynamic Notifications</w:t>
+              <w:t>Project Report, Sprint 4 Planning, Implementation and Testing</w:t>
             </w:r>
           </w:p>
         </w:tc>
@@ -9860,7 +9842,10 @@
           </w:tcPr>
           <w:p>
             <w:r>
-              <w:t>Week 9</w:t>
+              <w:t xml:space="preserve">Week </w:t>
+            </w:r>
+            <w:r>
+              <w:t>12</w:t>
             </w:r>
           </w:p>
         </w:tc>
@@ -9871,7 +9856,10 @@
           </w:tcPr>
           <w:p>
             <w:r>
-              <w:t>10/29/14</w:t>
+              <w:t>3/30/</w:t>
+            </w:r>
+            <w:r>
+              <w:t>15</w:t>
             </w:r>
           </w:p>
         </w:tc>
@@ -9882,7 +9870,7 @@
           </w:tcPr>
           <w:p>
             <w:r>
-              <w:t>Site statistics and debugging</w:t>
+              <w:t>Project Report, Sprint 4 Integration and Testing. Sprint 4 Review</w:t>
             </w:r>
           </w:p>
         </w:tc>
@@ -9898,7 +9886,10 @@
           </w:tcPr>
           <w:p>
             <w:r>
-              <w:t>Week 10,11,</w:t>
+              <w:t xml:space="preserve">Week </w:t>
+            </w:r>
+            <w:r>
+              <w:t>13</w:t>
             </w:r>
           </w:p>
         </w:tc>
@@ -9909,7 +9900,19 @@
           </w:tcPr>
           <w:p>
             <w:r>
-              <w:t>11/6/14</w:t>
+              <w:t>4</w:t>
+            </w:r>
+            <w:r>
+              <w:t>/</w:t>
+            </w:r>
+            <w:r>
+              <w:t>6</w:t>
+            </w:r>
+            <w:r>
+              <w:t>/1</w:t>
+            </w:r>
+            <w:r>
+              <w:t>5</w:t>
             </w:r>
           </w:p>
         </w:tc>
@@ -9920,10 +9923,7 @@
           </w:tcPr>
           <w:p>
             <w:r>
-              <w:t>Debugging and Testing</w:t>
-            </w:r>
-            <w:r>
-              <w:t>, Code Refining</w:t>
+              <w:t>Project Report, Sprint 5 Planning, Implementation and Testing</w:t>
             </w:r>
           </w:p>
         </w:tc>
@@ -9939,7 +9939,10 @@
           </w:tcPr>
           <w:p>
             <w:r>
-              <w:t>Week  12</w:t>
+              <w:t xml:space="preserve">Week </w:t>
+            </w:r>
+            <w:r>
+              <w:t>14</w:t>
             </w:r>
           </w:p>
         </w:tc>
@@ -9950,7 +9953,19 @@
           </w:tcPr>
           <w:p>
             <w:r>
-              <w:t>11/20/14</w:t>
+              <w:t>4</w:t>
+            </w:r>
+            <w:r>
+              <w:t>/</w:t>
+            </w:r>
+            <w:r>
+              <w:t>13</w:t>
+            </w:r>
+            <w:r>
+              <w:t>/1</w:t>
+            </w:r>
+            <w:r>
+              <w:t>5</w:t>
             </w:r>
           </w:p>
         </w:tc>
@@ -9961,7 +9976,7 @@
           </w:tcPr>
           <w:p>
             <w:r>
-              <w:t>Final Document</w:t>
+              <w:t>Project Report, Sprint 5 Integration and Testing. Sprint 5 Review</w:t>
             </w:r>
           </w:p>
         </w:tc>
@@ -9977,7 +9992,11 @@
           </w:tcPr>
           <w:p>
             <w:r>
-              <w:t>Week 13</w:t>
+              <w:lastRenderedPageBreak/>
+              <w:t>Week  1</w:t>
+            </w:r>
+            <w:r>
+              <w:t>5</w:t>
             </w:r>
           </w:p>
         </w:tc>
@@ -9988,7 +10007,19 @@
           </w:tcPr>
           <w:p>
             <w:r>
-              <w:t>12/1/14</w:t>
+              <w:t>4</w:t>
+            </w:r>
+            <w:r>
+              <w:t>/</w:t>
+            </w:r>
+            <w:r>
+              <w:t>20</w:t>
+            </w:r>
+            <w:r>
+              <w:t>/1</w:t>
+            </w:r>
+            <w:r>
+              <w:t>5</w:t>
             </w:r>
           </w:p>
         </w:tc>
@@ -9999,7 +10030,63 @@
           </w:tcPr>
           <w:p>
             <w:r>
-              <w:t>Presentation</w:t>
+              <w:t>F</w:t>
+            </w:r>
+            <w:r>
+              <w:t>inalize Documents, Poster</w:t>
+            </w:r>
+          </w:p>
+        </w:tc>
+      </w:tr>
+      <w:tr>
+        <w:trPr>
+          <w:tblCellSpacing w:w="20" w:type="dxa"/>
+        </w:trPr>
+        <w:tc>
+          <w:tcPr>
+            <w:tcW w:w="1500" w:type="dxa"/>
+            <w:shd w:val="clear" w:color="auto" w:fill="auto"/>
+          </w:tcPr>
+          <w:p>
+            <w:r>
+              <w:t>Week 1</w:t>
+            </w:r>
+            <w:r>
+              <w:t>6</w:t>
+            </w:r>
+          </w:p>
+        </w:tc>
+        <w:tc>
+          <w:tcPr>
+            <w:tcW w:w="1308" w:type="dxa"/>
+            <w:shd w:val="clear" w:color="auto" w:fill="auto"/>
+          </w:tcPr>
+          <w:p>
+            <w:r>
+              <w:t>4</w:t>
+            </w:r>
+            <w:r>
+              <w:t>/</w:t>
+            </w:r>
+            <w:r>
+              <w:t>27</w:t>
+            </w:r>
+            <w:r>
+              <w:t>/1</w:t>
+            </w:r>
+            <w:r>
+              <w:t>5</w:t>
+            </w:r>
+          </w:p>
+        </w:tc>
+        <w:tc>
+          <w:tcPr>
+            <w:tcW w:w="4846" w:type="dxa"/>
+            <w:shd w:val="clear" w:color="auto" w:fill="auto"/>
+          </w:tcPr>
+          <w:p>
+            <w:r>
+              <w:t>Videos, Deliverable and Presentation</w:t>
             </w:r>
           </w:p>
         </w:tc>
@@ -10012,38 +10099,49 @@
       <w:pPr>
         <w:pStyle w:val="Heading1"/>
       </w:pPr>
-      <w:bookmarkStart w:id="19" w:name="_Toc274052951"/>
-      <w:r>
-        <w:lastRenderedPageBreak/>
+      <w:bookmarkStart w:id="18" w:name="_Toc274052951"/>
+      <w:r>
         <w:t>4.</w:t>
       </w:r>
       <w:r>
+        <w:t xml:space="preserve"> </w:t>
+      </w:r>
+      <w:r>
         <w:t>Appendix</w:t>
       </w:r>
+      <w:bookmarkEnd w:id="18"/>
+      <w:r>
+        <w:t xml:space="preserve">  </w:t>
+      </w:r>
+    </w:p>
+    <w:p>
+      <w:pPr>
+        <w:pStyle w:val="Heading2"/>
+        <w:rPr>
+          <w:sz w:val="24"/>
+        </w:rPr>
+      </w:pPr>
+      <w:bookmarkStart w:id="19" w:name="_Toc274052952"/>
+      <w:r>
+        <w:rPr>
+          <w:sz w:val="24"/>
+        </w:rPr>
+        <w:t xml:space="preserve">4.1-Appendix A - </w:t>
+      </w:r>
+      <w:bookmarkStart w:id="20" w:name="_GoBack"/>
+      <w:bookmarkEnd w:id="20"/>
+      <w:r>
+        <w:rPr>
+          <w:sz w:val="24"/>
+        </w:rPr>
+        <w:t>Project schedule (Gantt chart or PERT Chart)</w:t>
+      </w:r>
       <w:bookmarkEnd w:id="19"/>
-      <w:r>
-        <w:t xml:space="preserve">  </w:t>
-      </w:r>
     </w:p>
     <w:p>
       <w:pPr>
         <w:pStyle w:val="Heading2"/>
-        <w:rPr>
-          <w:sz w:val="24"/>
-        </w:rPr>
-      </w:pPr>
-      <w:bookmarkStart w:id="20" w:name="_Toc274052952"/>
-      <w:r>
-        <w:rPr>
-          <w:sz w:val="24"/>
-        </w:rPr>
-        <w:t>4.1-Appendix A - Project schedule (Gantt chart or PERT Chart)</w:t>
-      </w:r>
-      <w:bookmarkEnd w:id="20"/>
-    </w:p>
-    <w:p>
-      <w:pPr>
-        <w:pStyle w:val="Heading2"/>
+        <w:ind w:left="-180"/>
         <w:rPr>
           <w:b w:val="0"/>
           <w:sz w:val="24"/>
@@ -10057,9 +10155,9 @@
         </w:rPr>
         <w:drawing>
           <wp:inline distT="0" distB="0" distL="0" distR="0">
-            <wp:extent cx="5486400" cy="1793461"/>
-            <wp:effectExtent l="25400" t="0" r="0" b="0"/>
-            <wp:docPr id="2" name="Picture 2"/>
+            <wp:extent cx="6169660" cy="2006600"/>
+            <wp:effectExtent l="0" t="0" r="0" b="0"/>
+            <wp:docPr id="1" name="Picture 1"/>
             <wp:cNvGraphicFramePr>
               <a:graphicFrameLocks xmlns:a="http://schemas.openxmlformats.org/drawingml/2006/main" noChangeAspect="1"/>
             </wp:cNvGraphicFramePr>
@@ -10067,33 +10165,29 @@
               <a:graphicData uri="http://schemas.openxmlformats.org/drawingml/2006/picture">
                 <pic:pic xmlns:pic="http://schemas.openxmlformats.org/drawingml/2006/picture">
                   <pic:nvPicPr>
-                    <pic:cNvPr id="0" name="Picture 2"/>
-                    <pic:cNvPicPr>
-                      <a:picLocks noChangeAspect="1" noChangeArrowheads="1"/>
-                    </pic:cNvPicPr>
+                    <pic:cNvPr id="1" name="document.png"/>
+                    <pic:cNvPicPr/>
                   </pic:nvPicPr>
                   <pic:blipFill>
-                    <a:blip r:embed="rId8"/>
-                    <a:srcRect/>
+                    <a:blip r:embed="rId8">
+                      <a:extLst>
+                        <a:ext uri="{28A0092B-C50C-407E-A947-70E740481C1C}">
+                          <a14:useLocalDpi xmlns:a14="http://schemas.microsoft.com/office/drawing/2010/main" val="0"/>
+                        </a:ext>
+                      </a:extLst>
+                    </a:blip>
                     <a:stretch>
                       <a:fillRect/>
                     </a:stretch>
                   </pic:blipFill>
-                  <pic:spPr bwMode="auto">
+                  <pic:spPr>
                     <a:xfrm>
                       <a:off x="0" y="0"/>
-                      <a:ext cx="5486400" cy="1793461"/>
+                      <a:ext cx="6178733" cy="2009551"/>
                     </a:xfrm>
                     <a:prstGeom prst="rect">
                       <a:avLst/>
                     </a:prstGeom>
-                    <a:noFill/>
-                    <a:ln w="9525">
-                      <a:noFill/>
-                      <a:miter lim="800000"/>
-                      <a:headEnd/>
-                      <a:tailEnd/>
-                    </a:ln>
                   </pic:spPr>
                 </pic:pic>
               </a:graphicData>
@@ -10189,6 +10283,7 @@
               <w:spacing w:line="360" w:lineRule="auto"/>
             </w:pPr>
             <w:r>
+              <w:lastRenderedPageBreak/>
               <w:t>Technical Feasibility</w:t>
             </w:r>
           </w:p>
@@ -10217,7 +10312,6 @@
               <w:spacing w:line="360" w:lineRule="auto"/>
             </w:pPr>
             <w:r>
-              <w:lastRenderedPageBreak/>
               <w:t>Schedule Feasibility</w:t>
             </w:r>
           </w:p>
@@ -10752,6 +10846,7 @@
                 <w:sz w:val="23"/>
                 <w:szCs w:val="23"/>
               </w:rPr>
+              <w:lastRenderedPageBreak/>
               <w:t>Development</w:t>
             </w:r>
           </w:p>
@@ -11056,7 +11151,6 @@
         <w:rPr>
           <w:sz w:val="24"/>
         </w:rPr>
-        <w:lastRenderedPageBreak/>
         <w:t>4.4-Appendix D - Diary of Meetings</w:t>
       </w:r>
       <w:bookmarkEnd w:id="24"/>
@@ -12271,7 +12365,25 @@
                   <w:sz w:val="18"/>
                   <w:szCs w:val="18"/>
                 </w:rPr>
-                <w:t>FIU  | Virtual job fair v4  | Feasibilty study and project plan</w:t>
+                <w:t>FIU  | Virtual job fair v</w:t>
+              </w:r>
+              <w:r>
+                <w:rPr>
+                  <w:caps/>
+                  <w:color w:val="808080" w:themeColor="background1" w:themeShade="80"/>
+                  <w:sz w:val="18"/>
+                  <w:szCs w:val="18"/>
+                </w:rPr>
+                <w:t>5</w:t>
+              </w:r>
+              <w:r>
+                <w:rPr>
+                  <w:caps/>
+                  <w:color w:val="808080" w:themeColor="background1" w:themeShade="80"/>
+                  <w:sz w:val="18"/>
+                  <w:szCs w:val="18"/>
+                </w:rPr>
+                <w:t xml:space="preserve">  | Feasibilty study and project plan</w:t>
               </w:r>
             </w:p>
           </w:tc>
@@ -12315,7 +12427,7 @@
               <w:sz w:val="18"/>
               <w:szCs w:val="18"/>
             </w:rPr>
-            <w:t>3</w:t>
+            <w:t>21</w:t>
           </w:r>
           <w:r>
             <w:rPr>
@@ -18162,6 +18274,13 @@
     <w:lsdException w:name="Medium Shading 2"/>
     <w:lsdException w:name="Medium List 1"/>
     <w:lsdException w:name="Medium List 2"/>
+    <w:lsdException w:name="Medium Grid 1"/>
+    <w:lsdException w:name="Medium Grid 2"/>
+    <w:lsdException w:name="Medium Grid 3"/>
+    <w:lsdException w:name="Dark List"/>
+    <w:lsdException w:name="Colorful Shading"/>
+    <w:lsdException w:name="Colorful List"/>
+    <w:lsdException w:name="Colorful Grid"/>
     <w:lsdException w:name="Light Shading Accent 1"/>
     <w:lsdException w:name="Light List Accent 1"/>
     <w:lsdException w:name="Light Grid Accent 1"/>
@@ -19647,7 +19766,7 @@
 </file>
 
 <file path=customXml/itemProps1.xml><?xml version="1.0" encoding="utf-8"?>
-<ds:datastoreItem xmlns:ds="http://schemas.openxmlformats.org/officeDocument/2006/customXml" ds:itemID="{C7C7AC59-2FD2-4801-9AD5-58C370CBDDEC}">
+<ds:datastoreItem xmlns:ds="http://schemas.openxmlformats.org/officeDocument/2006/customXml" ds:itemID="{761F08E9-AE94-45BC-9FAC-6D34646FDB72}">
   <ds:schemaRefs>
     <ds:schemaRef ds:uri="http://schemas.openxmlformats.org/officeDocument/2006/bibliography"/>
   </ds:schemaRefs>

</xml_diff>